<commit_message>
Descripción de lo que hice2
</commit_message>
<xml_diff>
--- a/assets/templates/plantilla_base.docx
+++ b/assets/templates/plantilla_base.docx
@@ -4164,9 +4164,8 @@
                 <w:szCs w:val="20"/>
                 <w:lang w:eastAsia="es-CL"/>
               </w:rPr>
-              <w:t>for</w:t>
-            </w:r>
-            <w:proofErr w:type="spellEnd"/>
+              <w:t>f</w:t>
+            </w:r>
             <w:r>
               <w:rPr>
                 <w:rFonts w:ascii="Calibri" w:eastAsia="Times New Roman" w:hAnsi="Calibri" w:cs="Calibri"/>
@@ -4175,9 +4174,9 @@
                 <w:szCs w:val="20"/>
                 <w:lang w:eastAsia="es-CL"/>
               </w:rPr>
-              <w:t xml:space="preserve"> i in calendario </w:t>
-            </w:r>
-            <w:proofErr w:type="gramStart"/>
+              <w:t>or</w:t>
+            </w:r>
+            <w:proofErr w:type="spellEnd"/>
             <w:r>
               <w:rPr>
                 <w:rFonts w:ascii="Calibri" w:eastAsia="Times New Roman" w:hAnsi="Calibri" w:cs="Calibri"/>
@@ -4186,7 +4185,31 @@
                 <w:szCs w:val="20"/>
                 <w:lang w:eastAsia="es-CL"/>
               </w:rPr>
-              <w:t xml:space="preserve">%}{{ </w:t>
+              <w:t xml:space="preserve"> i in calendario%}</w:t>
+            </w:r>
+          </w:p>
+          <w:p>
+            <w:pPr>
+              <w:spacing w:after="0" w:line="240" w:lineRule="auto"/>
+              <w:jc w:val="both"/>
+              <w:rPr>
+                <w:rFonts w:ascii="Calibri" w:eastAsia="Times New Roman" w:hAnsi="Calibri" w:cs="Calibri"/>
+                <w:color w:val="000000"/>
+                <w:sz w:val="20"/>
+                <w:szCs w:val="20"/>
+                <w:lang w:eastAsia="es-CL"/>
+              </w:rPr>
+            </w:pPr>
+            <w:proofErr w:type="gramStart"/>
+            <w:r>
+              <w:rPr>
+                <w:rFonts w:ascii="Calibri" w:eastAsia="Times New Roman" w:hAnsi="Calibri" w:cs="Calibri"/>
+                <w:color w:val="000000"/>
+                <w:sz w:val="20"/>
+                <w:szCs w:val="20"/>
+                <w:lang w:eastAsia="es-CL"/>
+              </w:rPr>
+              <w:t xml:space="preserve">{{ </w:t>
             </w:r>
             <w:proofErr w:type="spellStart"/>
             <w:r>
@@ -4428,28 +4451,7 @@
               </w:rPr>
               <w:t xml:space="preserve"> </w:t>
             </w:r>
-          </w:p>
-        </w:tc>
-      </w:tr>
-      <w:tr>
-        <w:trPr>
-          <w:trHeight w:val="765"/>
-        </w:trPr>
-        <w:tc>
-          <w:tcPr>
-            <w:tcW w:w="2220" w:type="dxa"/>
-            <w:tcBorders>
-              <w:top w:val="nil"/>
-              <w:left w:val="single" w:sz="4" w:space="0" w:color="auto"/>
-              <w:bottom w:val="single" w:sz="4" w:space="0" w:color="auto"/>
-              <w:right w:val="single" w:sz="4" w:space="0" w:color="auto"/>
-            </w:tcBorders>
-            <w:vAlign w:val="center"/>
-          </w:tcPr>
-          <w:p>
-            <w:pPr>
-              <w:spacing w:after="0" w:line="240" w:lineRule="auto"/>
-              <w:jc w:val="both"/>
+            <w:r>
               <w:rPr>
                 <w:rFonts w:ascii="Calibri" w:eastAsia="Times New Roman" w:hAnsi="Calibri" w:cs="Calibri"/>
                 <w:color w:val="000000"/>
@@ -4457,8 +4459,9 @@
                 <w:szCs w:val="20"/>
                 <w:lang w:eastAsia="es-CL"/>
               </w:rPr>
-            </w:pPr>
-            <w:proofErr w:type="gramStart"/>
+              <w:t>{%</w:t>
+            </w:r>
+            <w:proofErr w:type="spellStart"/>
             <w:r>
               <w:rPr>
                 <w:rFonts w:ascii="Calibri" w:eastAsia="Times New Roman" w:hAnsi="Calibri" w:cs="Calibri"/>
@@ -4467,10 +4470,9 @@
                 <w:szCs w:val="20"/>
                 <w:lang w:eastAsia="es-CL"/>
               </w:rPr>
-              <w:t>{{ i</w:t>
-            </w:r>
-            <w:proofErr w:type="spellStart"/>
-            <w:proofErr w:type="gramEnd"/>
+              <w:t>entr</w:t>
+            </w:r>
+            <w:proofErr w:type="spellEnd"/>
             <w:r>
               <w:rPr>
                 <w:rFonts w:ascii="Calibri" w:eastAsia="Times New Roman" w:hAnsi="Calibri" w:cs="Calibri"/>
@@ -4479,2808 +4481,7 @@
                 <w:szCs w:val="20"/>
                 <w:lang w:eastAsia="es-CL"/>
               </w:rPr>
-              <w:t>.actividad</w:t>
-            </w:r>
-            <w:proofErr w:type="spellEnd"/>
-            <w:r>
-              <w:rPr>
-                <w:rFonts w:ascii="Calibri" w:eastAsia="Times New Roman" w:hAnsi="Calibri" w:cs="Calibri"/>
-                <w:color w:val="000000"/>
-                <w:sz w:val="20"/>
-                <w:szCs w:val="20"/>
-                <w:lang w:eastAsia="es-CL"/>
-              </w:rPr>
-              <w:t xml:space="preserve"> }}</w:t>
-            </w:r>
-          </w:p>
-        </w:tc>
-        <w:tc>
-          <w:tcPr>
-            <w:tcW w:w="1200" w:type="dxa"/>
-            <w:tcBorders>
-              <w:top w:val="nil"/>
-              <w:left w:val="nil"/>
-              <w:bottom w:val="single" w:sz="4" w:space="0" w:color="auto"/>
-              <w:right w:val="single" w:sz="4" w:space="0" w:color="auto"/>
-            </w:tcBorders>
-            <w:vAlign w:val="center"/>
-          </w:tcPr>
-          <w:p>
-            <w:pPr>
-              <w:spacing w:after="0" w:line="240" w:lineRule="auto"/>
-              <w:jc w:val="both"/>
-              <w:rPr>
-                <w:rFonts w:ascii="Calibri" w:eastAsia="Times New Roman" w:hAnsi="Calibri" w:cs="Calibri"/>
-                <w:color w:val="000000"/>
-                <w:sz w:val="20"/>
-                <w:szCs w:val="20"/>
-                <w:lang w:eastAsia="es-CL"/>
-              </w:rPr>
-            </w:pPr>
-            <w:proofErr w:type="gramStart"/>
-            <w:r>
-              <w:rPr>
-                <w:rFonts w:ascii="Calibri" w:eastAsia="Times New Roman" w:hAnsi="Calibri" w:cs="Calibri"/>
-                <w:color w:val="000000"/>
-                <w:sz w:val="20"/>
-                <w:szCs w:val="20"/>
-                <w:lang w:eastAsia="es-CL"/>
-              </w:rPr>
-              <w:t xml:space="preserve">{{ </w:t>
-            </w:r>
-            <w:proofErr w:type="spellStart"/>
-            <w:r>
-              <w:rPr>
-                <w:rFonts w:ascii="Calibri" w:eastAsia="Times New Roman" w:hAnsi="Calibri" w:cs="Calibri"/>
-                <w:color w:val="000000"/>
-                <w:sz w:val="20"/>
-                <w:szCs w:val="20"/>
-                <w:lang w:eastAsia="es-CL"/>
-              </w:rPr>
-              <w:t>i</w:t>
-            </w:r>
-            <w:proofErr w:type="gramEnd"/>
-            <w:r>
-              <w:rPr>
-                <w:rFonts w:ascii="Calibri" w:eastAsia="Times New Roman" w:hAnsi="Calibri" w:cs="Calibri"/>
-                <w:color w:val="000000"/>
-                <w:sz w:val="20"/>
-                <w:szCs w:val="20"/>
-                <w:lang w:eastAsia="es-CL"/>
-              </w:rPr>
-              <w:t>.inicio</w:t>
-            </w:r>
-            <w:proofErr w:type="spellEnd"/>
-            <w:r>
-              <w:rPr>
-                <w:rFonts w:ascii="Calibri" w:eastAsia="Times New Roman" w:hAnsi="Calibri" w:cs="Calibri"/>
-                <w:color w:val="000000"/>
-                <w:sz w:val="20"/>
-                <w:szCs w:val="20"/>
-                <w:lang w:eastAsia="es-CL"/>
-              </w:rPr>
-              <w:t xml:space="preserve"> }}</w:t>
-            </w:r>
-          </w:p>
-        </w:tc>
-        <w:tc>
-          <w:tcPr>
-            <w:tcW w:w="1200" w:type="dxa"/>
-            <w:tcBorders>
-              <w:top w:val="nil"/>
-              <w:left w:val="nil"/>
-              <w:bottom w:val="single" w:sz="4" w:space="0" w:color="auto"/>
-              <w:right w:val="single" w:sz="4" w:space="0" w:color="auto"/>
-            </w:tcBorders>
-            <w:vAlign w:val="center"/>
-          </w:tcPr>
-          <w:p>
-            <w:pPr>
-              <w:spacing w:after="0" w:line="240" w:lineRule="auto"/>
-              <w:jc w:val="both"/>
-              <w:rPr>
-                <w:rFonts w:ascii="Calibri" w:eastAsia="Times New Roman" w:hAnsi="Calibri" w:cs="Calibri"/>
-                <w:color w:val="000000"/>
-                <w:sz w:val="20"/>
-                <w:szCs w:val="20"/>
-                <w:lang w:eastAsia="es-CL"/>
-              </w:rPr>
-            </w:pPr>
-            <w:proofErr w:type="gramStart"/>
-            <w:r>
-              <w:rPr>
-                <w:rFonts w:ascii="Calibri" w:eastAsia="Times New Roman" w:hAnsi="Calibri" w:cs="Calibri"/>
-                <w:color w:val="000000"/>
-                <w:sz w:val="20"/>
-                <w:szCs w:val="20"/>
-                <w:lang w:eastAsia="es-CL"/>
-              </w:rPr>
-              <w:t xml:space="preserve">{{ </w:t>
-            </w:r>
-            <w:proofErr w:type="spellStart"/>
-            <w:r>
-              <w:rPr>
-                <w:rFonts w:ascii="Calibri" w:eastAsia="Times New Roman" w:hAnsi="Calibri" w:cs="Calibri"/>
-                <w:color w:val="000000"/>
-                <w:sz w:val="20"/>
-                <w:szCs w:val="20"/>
-                <w:lang w:eastAsia="es-CL"/>
-              </w:rPr>
-              <w:t>i</w:t>
-            </w:r>
-            <w:proofErr w:type="gramEnd"/>
-            <w:r>
-              <w:rPr>
-                <w:rFonts w:ascii="Calibri" w:eastAsia="Times New Roman" w:hAnsi="Calibri" w:cs="Calibri"/>
-                <w:color w:val="000000"/>
-                <w:sz w:val="20"/>
-                <w:szCs w:val="20"/>
-                <w:lang w:eastAsia="es-CL"/>
-              </w:rPr>
-              <w:t>.termino</w:t>
-            </w:r>
-            <w:proofErr w:type="spellEnd"/>
-            <w:r>
-              <w:rPr>
-                <w:rFonts w:ascii="Calibri" w:eastAsia="Times New Roman" w:hAnsi="Calibri" w:cs="Calibri"/>
-                <w:color w:val="000000"/>
-                <w:sz w:val="20"/>
-                <w:szCs w:val="20"/>
-                <w:lang w:eastAsia="es-CL"/>
-              </w:rPr>
-              <w:t xml:space="preserve"> }}</w:t>
-            </w:r>
-          </w:p>
-        </w:tc>
-        <w:tc>
-          <w:tcPr>
-            <w:tcW w:w="4306" w:type="dxa"/>
-            <w:tcBorders>
-              <w:top w:val="nil"/>
-              <w:left w:val="nil"/>
-              <w:bottom w:val="single" w:sz="4" w:space="0" w:color="auto"/>
-              <w:right w:val="single" w:sz="4" w:space="0" w:color="auto"/>
-            </w:tcBorders>
-            <w:vAlign w:val="center"/>
-          </w:tcPr>
-          <w:p>
-            <w:pPr>
-              <w:spacing w:after="0" w:line="240" w:lineRule="auto"/>
-              <w:jc w:val="both"/>
-              <w:rPr>
-                <w:rFonts w:ascii="Calibri" w:eastAsia="Times New Roman" w:hAnsi="Calibri" w:cs="Calibri"/>
-                <w:color w:val="000000"/>
-                <w:sz w:val="20"/>
-                <w:szCs w:val="20"/>
-                <w:lang w:eastAsia="es-CL"/>
-              </w:rPr>
-            </w:pPr>
-            <w:proofErr w:type="gramStart"/>
-            <w:r>
-              <w:rPr>
-                <w:rFonts w:ascii="Calibri" w:eastAsia="Times New Roman" w:hAnsi="Calibri" w:cs="Calibri"/>
-                <w:color w:val="000000"/>
-                <w:sz w:val="20"/>
-                <w:szCs w:val="20"/>
-                <w:lang w:eastAsia="es-CL"/>
-              </w:rPr>
-              <w:t xml:space="preserve">{{ </w:t>
-            </w:r>
-            <w:proofErr w:type="spellStart"/>
-            <w:r>
-              <w:rPr>
-                <w:rFonts w:ascii="Calibri" w:eastAsia="Times New Roman" w:hAnsi="Calibri" w:cs="Calibri"/>
-                <w:color w:val="000000"/>
-                <w:sz w:val="20"/>
-                <w:szCs w:val="20"/>
-                <w:lang w:eastAsia="es-CL"/>
-              </w:rPr>
-              <w:t>i.obs</w:t>
-            </w:r>
-            <w:proofErr w:type="spellEnd"/>
-            <w:proofErr w:type="gramEnd"/>
-            <w:r>
-              <w:rPr>
-                <w:rFonts w:ascii="Calibri" w:eastAsia="Times New Roman" w:hAnsi="Calibri" w:cs="Calibri"/>
-                <w:color w:val="000000"/>
-                <w:sz w:val="20"/>
-                <w:szCs w:val="20"/>
-                <w:lang w:eastAsia="es-CL"/>
-              </w:rPr>
-              <w:t xml:space="preserve"> }}</w:t>
-            </w:r>
-            <w:r>
-              <w:rPr>
-                <w:rFonts w:ascii="Calibri" w:eastAsia="Times New Roman" w:hAnsi="Calibri" w:cs="Calibri"/>
-                <w:color w:val="000000"/>
-                <w:sz w:val="20"/>
-                <w:szCs w:val="20"/>
-                <w:lang w:eastAsia="es-CL"/>
-              </w:rPr>
-              <w:t xml:space="preserve"> </w:t>
-            </w:r>
-          </w:p>
-        </w:tc>
-      </w:tr>
-      <w:tr>
-        <w:trPr>
-          <w:trHeight w:val="510"/>
-        </w:trPr>
-        <w:tc>
-          <w:tcPr>
-            <w:tcW w:w="2220" w:type="dxa"/>
-            <w:tcBorders>
-              <w:top w:val="nil"/>
-              <w:left w:val="single" w:sz="4" w:space="0" w:color="auto"/>
-              <w:bottom w:val="single" w:sz="4" w:space="0" w:color="auto"/>
-              <w:right w:val="single" w:sz="4" w:space="0" w:color="auto"/>
-            </w:tcBorders>
-            <w:vAlign w:val="center"/>
-          </w:tcPr>
-          <w:p>
-            <w:pPr>
-              <w:spacing w:after="0" w:line="240" w:lineRule="auto"/>
-              <w:jc w:val="both"/>
-              <w:rPr>
-                <w:rFonts w:ascii="Calibri" w:eastAsia="Times New Roman" w:hAnsi="Calibri" w:cs="Calibri"/>
-                <w:color w:val="000000"/>
-                <w:sz w:val="20"/>
-                <w:szCs w:val="20"/>
-                <w:lang w:eastAsia="es-CL"/>
-              </w:rPr>
-            </w:pPr>
-            <w:proofErr w:type="gramStart"/>
-            <w:r>
-              <w:rPr>
-                <w:rFonts w:ascii="Calibri" w:eastAsia="Times New Roman" w:hAnsi="Calibri" w:cs="Calibri"/>
-                <w:color w:val="000000"/>
-                <w:sz w:val="20"/>
-                <w:szCs w:val="20"/>
-                <w:lang w:eastAsia="es-CL"/>
-              </w:rPr>
-              <w:t xml:space="preserve">{{ </w:t>
-            </w:r>
-            <w:proofErr w:type="spellStart"/>
-            <w:r>
-              <w:rPr>
-                <w:rFonts w:ascii="Calibri" w:eastAsia="Times New Roman" w:hAnsi="Calibri" w:cs="Calibri"/>
-                <w:color w:val="000000"/>
-                <w:sz w:val="20"/>
-                <w:szCs w:val="20"/>
-                <w:lang w:eastAsia="es-CL"/>
-              </w:rPr>
-              <w:t>i</w:t>
-            </w:r>
-            <w:proofErr w:type="gramEnd"/>
-            <w:r>
-              <w:rPr>
-                <w:rFonts w:ascii="Calibri" w:eastAsia="Times New Roman" w:hAnsi="Calibri" w:cs="Calibri"/>
-                <w:color w:val="000000"/>
-                <w:sz w:val="20"/>
-                <w:szCs w:val="20"/>
-                <w:lang w:eastAsia="es-CL"/>
-              </w:rPr>
-              <w:t>.actividad</w:t>
-            </w:r>
-            <w:proofErr w:type="spellEnd"/>
-            <w:r>
-              <w:rPr>
-                <w:rFonts w:ascii="Calibri" w:eastAsia="Times New Roman" w:hAnsi="Calibri" w:cs="Calibri"/>
-                <w:color w:val="000000"/>
-                <w:sz w:val="20"/>
-                <w:szCs w:val="20"/>
-                <w:lang w:eastAsia="es-CL"/>
-              </w:rPr>
-              <w:t xml:space="preserve"> }}</w:t>
-            </w:r>
-          </w:p>
-        </w:tc>
-        <w:tc>
-          <w:tcPr>
-            <w:tcW w:w="1200" w:type="dxa"/>
-            <w:tcBorders>
-              <w:top w:val="nil"/>
-              <w:left w:val="nil"/>
-              <w:bottom w:val="single" w:sz="4" w:space="0" w:color="auto"/>
-              <w:right w:val="single" w:sz="4" w:space="0" w:color="auto"/>
-            </w:tcBorders>
-            <w:vAlign w:val="center"/>
-          </w:tcPr>
-          <w:p>
-            <w:pPr>
-              <w:spacing w:after="0" w:line="240" w:lineRule="auto"/>
-              <w:jc w:val="both"/>
-              <w:rPr>
-                <w:rFonts w:ascii="Calibri" w:eastAsia="Times New Roman" w:hAnsi="Calibri" w:cs="Calibri"/>
-                <w:color w:val="000000"/>
-                <w:sz w:val="20"/>
-                <w:szCs w:val="20"/>
-                <w:lang w:eastAsia="es-CL"/>
-              </w:rPr>
-            </w:pPr>
-            <w:proofErr w:type="gramStart"/>
-            <w:r>
-              <w:rPr>
-                <w:rFonts w:ascii="Calibri" w:eastAsia="Times New Roman" w:hAnsi="Calibri" w:cs="Calibri"/>
-                <w:color w:val="000000"/>
-                <w:sz w:val="20"/>
-                <w:szCs w:val="20"/>
-                <w:lang w:eastAsia="es-CL"/>
-              </w:rPr>
-              <w:t xml:space="preserve">{{ </w:t>
-            </w:r>
-            <w:proofErr w:type="spellStart"/>
-            <w:r>
-              <w:rPr>
-                <w:rFonts w:ascii="Calibri" w:eastAsia="Times New Roman" w:hAnsi="Calibri" w:cs="Calibri"/>
-                <w:color w:val="000000"/>
-                <w:sz w:val="20"/>
-                <w:szCs w:val="20"/>
-                <w:lang w:eastAsia="es-CL"/>
-              </w:rPr>
-              <w:t>i</w:t>
-            </w:r>
-            <w:proofErr w:type="gramEnd"/>
-            <w:r>
-              <w:rPr>
-                <w:rFonts w:ascii="Calibri" w:eastAsia="Times New Roman" w:hAnsi="Calibri" w:cs="Calibri"/>
-                <w:color w:val="000000"/>
-                <w:sz w:val="20"/>
-                <w:szCs w:val="20"/>
-                <w:lang w:eastAsia="es-CL"/>
-              </w:rPr>
-              <w:t>.inicio</w:t>
-            </w:r>
-            <w:proofErr w:type="spellEnd"/>
-            <w:r>
-              <w:rPr>
-                <w:rFonts w:ascii="Calibri" w:eastAsia="Times New Roman" w:hAnsi="Calibri" w:cs="Calibri"/>
-                <w:color w:val="000000"/>
-                <w:sz w:val="20"/>
-                <w:szCs w:val="20"/>
-                <w:lang w:eastAsia="es-CL"/>
-              </w:rPr>
-              <w:t xml:space="preserve"> }}</w:t>
-            </w:r>
-          </w:p>
-        </w:tc>
-        <w:tc>
-          <w:tcPr>
-            <w:tcW w:w="1200" w:type="dxa"/>
-            <w:tcBorders>
-              <w:top w:val="nil"/>
-              <w:left w:val="nil"/>
-              <w:bottom w:val="single" w:sz="4" w:space="0" w:color="auto"/>
-              <w:right w:val="single" w:sz="4" w:space="0" w:color="auto"/>
-            </w:tcBorders>
-            <w:vAlign w:val="center"/>
-          </w:tcPr>
-          <w:p>
-            <w:pPr>
-              <w:spacing w:after="0" w:line="240" w:lineRule="auto"/>
-              <w:jc w:val="both"/>
-              <w:rPr>
-                <w:rFonts w:ascii="Calibri" w:eastAsia="Times New Roman" w:hAnsi="Calibri" w:cs="Calibri"/>
-                <w:color w:val="000000"/>
-                <w:sz w:val="20"/>
-                <w:szCs w:val="20"/>
-                <w:lang w:eastAsia="es-CL"/>
-              </w:rPr>
-            </w:pPr>
-            <w:proofErr w:type="gramStart"/>
-            <w:r>
-              <w:rPr>
-                <w:rFonts w:ascii="Calibri" w:eastAsia="Times New Roman" w:hAnsi="Calibri" w:cs="Calibri"/>
-                <w:color w:val="000000"/>
-                <w:sz w:val="20"/>
-                <w:szCs w:val="20"/>
-                <w:lang w:eastAsia="es-CL"/>
-              </w:rPr>
-              <w:t xml:space="preserve">{{ </w:t>
-            </w:r>
-            <w:proofErr w:type="spellStart"/>
-            <w:r>
-              <w:rPr>
-                <w:rFonts w:ascii="Calibri" w:eastAsia="Times New Roman" w:hAnsi="Calibri" w:cs="Calibri"/>
-                <w:color w:val="000000"/>
-                <w:sz w:val="20"/>
-                <w:szCs w:val="20"/>
-                <w:lang w:eastAsia="es-CL"/>
-              </w:rPr>
-              <w:t>i</w:t>
-            </w:r>
-            <w:proofErr w:type="gramEnd"/>
-            <w:r>
-              <w:rPr>
-                <w:rFonts w:ascii="Calibri" w:eastAsia="Times New Roman" w:hAnsi="Calibri" w:cs="Calibri"/>
-                <w:color w:val="000000"/>
-                <w:sz w:val="20"/>
-                <w:szCs w:val="20"/>
-                <w:lang w:eastAsia="es-CL"/>
-              </w:rPr>
-              <w:t>.termino</w:t>
-            </w:r>
-            <w:proofErr w:type="spellEnd"/>
-            <w:r>
-              <w:rPr>
-                <w:rFonts w:ascii="Calibri" w:eastAsia="Times New Roman" w:hAnsi="Calibri" w:cs="Calibri"/>
-                <w:color w:val="000000"/>
-                <w:sz w:val="20"/>
-                <w:szCs w:val="20"/>
-                <w:lang w:eastAsia="es-CL"/>
-              </w:rPr>
-              <w:t xml:space="preserve"> }}</w:t>
-            </w:r>
-          </w:p>
-        </w:tc>
-        <w:tc>
-          <w:tcPr>
-            <w:tcW w:w="4306" w:type="dxa"/>
-            <w:tcBorders>
-              <w:top w:val="nil"/>
-              <w:left w:val="nil"/>
-              <w:bottom w:val="single" w:sz="4" w:space="0" w:color="auto"/>
-              <w:right w:val="single" w:sz="4" w:space="0" w:color="auto"/>
-            </w:tcBorders>
-            <w:vAlign w:val="center"/>
-          </w:tcPr>
-          <w:p>
-            <w:pPr>
-              <w:spacing w:after="0" w:line="240" w:lineRule="auto"/>
-              <w:jc w:val="both"/>
-              <w:rPr>
-                <w:rFonts w:ascii="Calibri" w:eastAsia="Times New Roman" w:hAnsi="Calibri" w:cs="Calibri"/>
-                <w:color w:val="000000"/>
-                <w:sz w:val="20"/>
-                <w:szCs w:val="20"/>
-                <w:lang w:eastAsia="es-CL"/>
-              </w:rPr>
-            </w:pPr>
-            <w:proofErr w:type="gramStart"/>
-            <w:r>
-              <w:rPr>
-                <w:rFonts w:ascii="Calibri" w:eastAsia="Times New Roman" w:hAnsi="Calibri" w:cs="Calibri"/>
-                <w:color w:val="000000"/>
-                <w:sz w:val="20"/>
-                <w:szCs w:val="20"/>
-                <w:lang w:eastAsia="es-CL"/>
-              </w:rPr>
-              <w:t xml:space="preserve">{{ </w:t>
-            </w:r>
-            <w:proofErr w:type="spellStart"/>
-            <w:r>
-              <w:rPr>
-                <w:rFonts w:ascii="Calibri" w:eastAsia="Times New Roman" w:hAnsi="Calibri" w:cs="Calibri"/>
-                <w:color w:val="000000"/>
-                <w:sz w:val="20"/>
-                <w:szCs w:val="20"/>
-                <w:lang w:eastAsia="es-CL"/>
-              </w:rPr>
-              <w:t>i.obs</w:t>
-            </w:r>
-            <w:proofErr w:type="spellEnd"/>
-            <w:proofErr w:type="gramEnd"/>
-            <w:r>
-              <w:rPr>
-                <w:rFonts w:ascii="Calibri" w:eastAsia="Times New Roman" w:hAnsi="Calibri" w:cs="Calibri"/>
-                <w:color w:val="000000"/>
-                <w:sz w:val="20"/>
-                <w:szCs w:val="20"/>
-                <w:lang w:eastAsia="es-CL"/>
-              </w:rPr>
-              <w:t xml:space="preserve"> }}</w:t>
-            </w:r>
-            <w:r>
-              <w:rPr>
-                <w:rFonts w:ascii="Calibri" w:eastAsia="Times New Roman" w:hAnsi="Calibri" w:cs="Calibri"/>
-                <w:color w:val="000000"/>
-                <w:sz w:val="20"/>
-                <w:szCs w:val="20"/>
-                <w:lang w:eastAsia="es-CL"/>
-              </w:rPr>
-              <w:t xml:space="preserve"> </w:t>
-            </w:r>
-          </w:p>
-        </w:tc>
-      </w:tr>
-      <w:tr>
-        <w:trPr>
-          <w:trHeight w:val="300"/>
-        </w:trPr>
-        <w:tc>
-          <w:tcPr>
-            <w:tcW w:w="2220" w:type="dxa"/>
-            <w:tcBorders>
-              <w:top w:val="nil"/>
-              <w:left w:val="single" w:sz="4" w:space="0" w:color="auto"/>
-              <w:bottom w:val="single" w:sz="4" w:space="0" w:color="auto"/>
-              <w:right w:val="single" w:sz="4" w:space="0" w:color="auto"/>
-            </w:tcBorders>
-            <w:vAlign w:val="center"/>
-          </w:tcPr>
-          <w:p>
-            <w:pPr>
-              <w:spacing w:after="0" w:line="240" w:lineRule="auto"/>
-              <w:jc w:val="both"/>
-              <w:rPr>
-                <w:rFonts w:ascii="Calibri" w:eastAsia="Times New Roman" w:hAnsi="Calibri" w:cs="Calibri"/>
-                <w:color w:val="000000"/>
-                <w:sz w:val="20"/>
-                <w:szCs w:val="20"/>
-                <w:lang w:eastAsia="es-CL"/>
-              </w:rPr>
-            </w:pPr>
-            <w:proofErr w:type="gramStart"/>
-            <w:r>
-              <w:rPr>
-                <w:rFonts w:ascii="Calibri" w:eastAsia="Times New Roman" w:hAnsi="Calibri" w:cs="Calibri"/>
-                <w:color w:val="000000"/>
-                <w:sz w:val="20"/>
-                <w:szCs w:val="20"/>
-                <w:lang w:eastAsia="es-CL"/>
-              </w:rPr>
-              <w:t xml:space="preserve">{{ </w:t>
-            </w:r>
-            <w:proofErr w:type="spellStart"/>
-            <w:r>
-              <w:rPr>
-                <w:rFonts w:ascii="Calibri" w:eastAsia="Times New Roman" w:hAnsi="Calibri" w:cs="Calibri"/>
-                <w:color w:val="000000"/>
-                <w:sz w:val="20"/>
-                <w:szCs w:val="20"/>
-                <w:lang w:eastAsia="es-CL"/>
-              </w:rPr>
-              <w:t>i</w:t>
-            </w:r>
-            <w:proofErr w:type="gramEnd"/>
-            <w:r>
-              <w:rPr>
-                <w:rFonts w:ascii="Calibri" w:eastAsia="Times New Roman" w:hAnsi="Calibri" w:cs="Calibri"/>
-                <w:color w:val="000000"/>
-                <w:sz w:val="20"/>
-                <w:szCs w:val="20"/>
-                <w:lang w:eastAsia="es-CL"/>
-              </w:rPr>
-              <w:t>.actividad</w:t>
-            </w:r>
-            <w:proofErr w:type="spellEnd"/>
-            <w:r>
-              <w:rPr>
-                <w:rFonts w:ascii="Calibri" w:eastAsia="Times New Roman" w:hAnsi="Calibri" w:cs="Calibri"/>
-                <w:color w:val="000000"/>
-                <w:sz w:val="20"/>
-                <w:szCs w:val="20"/>
-                <w:lang w:eastAsia="es-CL"/>
-              </w:rPr>
-              <w:t xml:space="preserve"> }}</w:t>
-            </w:r>
-          </w:p>
-        </w:tc>
-        <w:tc>
-          <w:tcPr>
-            <w:tcW w:w="1200" w:type="dxa"/>
-            <w:tcBorders>
-              <w:top w:val="nil"/>
-              <w:left w:val="nil"/>
-              <w:bottom w:val="single" w:sz="4" w:space="0" w:color="auto"/>
-              <w:right w:val="single" w:sz="4" w:space="0" w:color="auto"/>
-            </w:tcBorders>
-            <w:vAlign w:val="center"/>
-          </w:tcPr>
-          <w:p>
-            <w:pPr>
-              <w:spacing w:after="0" w:line="240" w:lineRule="auto"/>
-              <w:jc w:val="both"/>
-              <w:rPr>
-                <w:rFonts w:ascii="Calibri" w:eastAsia="Times New Roman" w:hAnsi="Calibri" w:cs="Calibri"/>
-                <w:color w:val="000000"/>
-                <w:sz w:val="20"/>
-                <w:szCs w:val="20"/>
-                <w:lang w:eastAsia="es-CL"/>
-              </w:rPr>
-            </w:pPr>
-            <w:proofErr w:type="gramStart"/>
-            <w:r>
-              <w:rPr>
-                <w:rFonts w:ascii="Calibri" w:eastAsia="Times New Roman" w:hAnsi="Calibri" w:cs="Calibri"/>
-                <w:color w:val="000000"/>
-                <w:sz w:val="20"/>
-                <w:szCs w:val="20"/>
-                <w:lang w:eastAsia="es-CL"/>
-              </w:rPr>
-              <w:t xml:space="preserve">{{ </w:t>
-            </w:r>
-            <w:proofErr w:type="spellStart"/>
-            <w:r>
-              <w:rPr>
-                <w:rFonts w:ascii="Calibri" w:eastAsia="Times New Roman" w:hAnsi="Calibri" w:cs="Calibri"/>
-                <w:color w:val="000000"/>
-                <w:sz w:val="20"/>
-                <w:szCs w:val="20"/>
-                <w:lang w:eastAsia="es-CL"/>
-              </w:rPr>
-              <w:t>i</w:t>
-            </w:r>
-            <w:proofErr w:type="gramEnd"/>
-            <w:r>
-              <w:rPr>
-                <w:rFonts w:ascii="Calibri" w:eastAsia="Times New Roman" w:hAnsi="Calibri" w:cs="Calibri"/>
-                <w:color w:val="000000"/>
-                <w:sz w:val="20"/>
-                <w:szCs w:val="20"/>
-                <w:lang w:eastAsia="es-CL"/>
-              </w:rPr>
-              <w:t>.inicio</w:t>
-            </w:r>
-            <w:proofErr w:type="spellEnd"/>
-            <w:r>
-              <w:rPr>
-                <w:rFonts w:ascii="Calibri" w:eastAsia="Times New Roman" w:hAnsi="Calibri" w:cs="Calibri"/>
-                <w:color w:val="000000"/>
-                <w:sz w:val="20"/>
-                <w:szCs w:val="20"/>
-                <w:lang w:eastAsia="es-CL"/>
-              </w:rPr>
-              <w:t xml:space="preserve"> }}</w:t>
-            </w:r>
-          </w:p>
-        </w:tc>
-        <w:tc>
-          <w:tcPr>
-            <w:tcW w:w="1200" w:type="dxa"/>
-            <w:tcBorders>
-              <w:top w:val="nil"/>
-              <w:left w:val="nil"/>
-              <w:bottom w:val="single" w:sz="4" w:space="0" w:color="auto"/>
-              <w:right w:val="single" w:sz="4" w:space="0" w:color="auto"/>
-            </w:tcBorders>
-            <w:vAlign w:val="center"/>
-          </w:tcPr>
-          <w:p>
-            <w:pPr>
-              <w:spacing w:after="0" w:line="240" w:lineRule="auto"/>
-              <w:jc w:val="both"/>
-              <w:rPr>
-                <w:rFonts w:ascii="Calibri" w:eastAsia="Times New Roman" w:hAnsi="Calibri" w:cs="Calibri"/>
-                <w:color w:val="000000"/>
-                <w:sz w:val="20"/>
-                <w:szCs w:val="20"/>
-                <w:lang w:eastAsia="es-CL"/>
-              </w:rPr>
-            </w:pPr>
-            <w:proofErr w:type="gramStart"/>
-            <w:r>
-              <w:rPr>
-                <w:rFonts w:ascii="Calibri" w:eastAsia="Times New Roman" w:hAnsi="Calibri" w:cs="Calibri"/>
-                <w:color w:val="000000"/>
-                <w:sz w:val="20"/>
-                <w:szCs w:val="20"/>
-                <w:lang w:eastAsia="es-CL"/>
-              </w:rPr>
-              <w:t xml:space="preserve">{{ </w:t>
-            </w:r>
-            <w:proofErr w:type="spellStart"/>
-            <w:r>
-              <w:rPr>
-                <w:rFonts w:ascii="Calibri" w:eastAsia="Times New Roman" w:hAnsi="Calibri" w:cs="Calibri"/>
-                <w:color w:val="000000"/>
-                <w:sz w:val="20"/>
-                <w:szCs w:val="20"/>
-                <w:lang w:eastAsia="es-CL"/>
-              </w:rPr>
-              <w:t>i</w:t>
-            </w:r>
-            <w:proofErr w:type="gramEnd"/>
-            <w:r>
-              <w:rPr>
-                <w:rFonts w:ascii="Calibri" w:eastAsia="Times New Roman" w:hAnsi="Calibri" w:cs="Calibri"/>
-                <w:color w:val="000000"/>
-                <w:sz w:val="20"/>
-                <w:szCs w:val="20"/>
-                <w:lang w:eastAsia="es-CL"/>
-              </w:rPr>
-              <w:t>.termino</w:t>
-            </w:r>
-            <w:proofErr w:type="spellEnd"/>
-            <w:r>
-              <w:rPr>
-                <w:rFonts w:ascii="Calibri" w:eastAsia="Times New Roman" w:hAnsi="Calibri" w:cs="Calibri"/>
-                <w:color w:val="000000"/>
-                <w:sz w:val="20"/>
-                <w:szCs w:val="20"/>
-                <w:lang w:eastAsia="es-CL"/>
-              </w:rPr>
-              <w:t xml:space="preserve"> }}</w:t>
-            </w:r>
-          </w:p>
-        </w:tc>
-        <w:tc>
-          <w:tcPr>
-            <w:tcW w:w="4306" w:type="dxa"/>
-            <w:tcBorders>
-              <w:top w:val="nil"/>
-              <w:left w:val="nil"/>
-              <w:bottom w:val="single" w:sz="4" w:space="0" w:color="auto"/>
-              <w:right w:val="single" w:sz="4" w:space="0" w:color="auto"/>
-            </w:tcBorders>
-            <w:vAlign w:val="center"/>
-          </w:tcPr>
-          <w:p>
-            <w:pPr>
-              <w:spacing w:after="0" w:line="240" w:lineRule="auto"/>
-              <w:jc w:val="both"/>
-              <w:rPr>
-                <w:rFonts w:ascii="Calibri" w:eastAsia="Times New Roman" w:hAnsi="Calibri" w:cs="Calibri"/>
-                <w:color w:val="000000"/>
-                <w:sz w:val="20"/>
-                <w:szCs w:val="20"/>
-                <w:lang w:eastAsia="es-CL"/>
-              </w:rPr>
-            </w:pPr>
-            <w:proofErr w:type="gramStart"/>
-            <w:r>
-              <w:rPr>
-                <w:rFonts w:ascii="Calibri" w:eastAsia="Times New Roman" w:hAnsi="Calibri" w:cs="Calibri"/>
-                <w:color w:val="000000"/>
-                <w:sz w:val="20"/>
-                <w:szCs w:val="20"/>
-                <w:lang w:eastAsia="es-CL"/>
-              </w:rPr>
-              <w:t xml:space="preserve">{{ </w:t>
-            </w:r>
-            <w:proofErr w:type="spellStart"/>
-            <w:r>
-              <w:rPr>
-                <w:rFonts w:ascii="Calibri" w:eastAsia="Times New Roman" w:hAnsi="Calibri" w:cs="Calibri"/>
-                <w:color w:val="000000"/>
-                <w:sz w:val="20"/>
-                <w:szCs w:val="20"/>
-                <w:lang w:eastAsia="es-CL"/>
-              </w:rPr>
-              <w:t>i.obs</w:t>
-            </w:r>
-            <w:proofErr w:type="spellEnd"/>
-            <w:proofErr w:type="gramEnd"/>
-            <w:r>
-              <w:rPr>
-                <w:rFonts w:ascii="Calibri" w:eastAsia="Times New Roman" w:hAnsi="Calibri" w:cs="Calibri"/>
-                <w:color w:val="000000"/>
-                <w:sz w:val="20"/>
-                <w:szCs w:val="20"/>
-                <w:lang w:eastAsia="es-CL"/>
-              </w:rPr>
-              <w:t xml:space="preserve"> }}</w:t>
-            </w:r>
-            <w:r>
-              <w:rPr>
-                <w:rFonts w:ascii="Calibri" w:eastAsia="Times New Roman" w:hAnsi="Calibri" w:cs="Calibri"/>
-                <w:color w:val="000000"/>
-                <w:sz w:val="20"/>
-                <w:szCs w:val="20"/>
-                <w:lang w:eastAsia="es-CL"/>
-              </w:rPr>
-              <w:t xml:space="preserve"> </w:t>
-            </w:r>
-          </w:p>
-        </w:tc>
-      </w:tr>
-      <w:tr>
-        <w:trPr>
-          <w:trHeight w:val="765"/>
-        </w:trPr>
-        <w:tc>
-          <w:tcPr>
-            <w:tcW w:w="2220" w:type="dxa"/>
-            <w:tcBorders>
-              <w:top w:val="nil"/>
-              <w:left w:val="single" w:sz="4" w:space="0" w:color="auto"/>
-              <w:bottom w:val="single" w:sz="4" w:space="0" w:color="auto"/>
-              <w:right w:val="single" w:sz="4" w:space="0" w:color="auto"/>
-            </w:tcBorders>
-            <w:vAlign w:val="center"/>
-          </w:tcPr>
-          <w:p>
-            <w:pPr>
-              <w:spacing w:after="0" w:line="240" w:lineRule="auto"/>
-              <w:jc w:val="both"/>
-              <w:rPr>
-                <w:rFonts w:ascii="Calibri" w:eastAsia="Times New Roman" w:hAnsi="Calibri" w:cs="Calibri"/>
-                <w:color w:val="000000"/>
-                <w:sz w:val="20"/>
-                <w:szCs w:val="20"/>
-                <w:lang w:eastAsia="es-CL"/>
-              </w:rPr>
-            </w:pPr>
-            <w:proofErr w:type="gramStart"/>
-            <w:r>
-              <w:rPr>
-                <w:rFonts w:ascii="Calibri" w:eastAsia="Times New Roman" w:hAnsi="Calibri" w:cs="Calibri"/>
-                <w:color w:val="000000"/>
-                <w:sz w:val="20"/>
-                <w:szCs w:val="20"/>
-                <w:lang w:eastAsia="es-CL"/>
-              </w:rPr>
-              <w:t xml:space="preserve">{{ </w:t>
-            </w:r>
-            <w:proofErr w:type="spellStart"/>
-            <w:r>
-              <w:rPr>
-                <w:rFonts w:ascii="Calibri" w:eastAsia="Times New Roman" w:hAnsi="Calibri" w:cs="Calibri"/>
-                <w:color w:val="000000"/>
-                <w:sz w:val="20"/>
-                <w:szCs w:val="20"/>
-                <w:lang w:eastAsia="es-CL"/>
-              </w:rPr>
-              <w:t>i</w:t>
-            </w:r>
-            <w:proofErr w:type="gramEnd"/>
-            <w:r>
-              <w:rPr>
-                <w:rFonts w:ascii="Calibri" w:eastAsia="Times New Roman" w:hAnsi="Calibri" w:cs="Calibri"/>
-                <w:color w:val="000000"/>
-                <w:sz w:val="20"/>
-                <w:szCs w:val="20"/>
-                <w:lang w:eastAsia="es-CL"/>
-              </w:rPr>
-              <w:t>.actividad</w:t>
-            </w:r>
-            <w:proofErr w:type="spellEnd"/>
-            <w:r>
-              <w:rPr>
-                <w:rFonts w:ascii="Calibri" w:eastAsia="Times New Roman" w:hAnsi="Calibri" w:cs="Calibri"/>
-                <w:color w:val="000000"/>
-                <w:sz w:val="20"/>
-                <w:szCs w:val="20"/>
-                <w:lang w:eastAsia="es-CL"/>
-              </w:rPr>
-              <w:t xml:space="preserve"> }}</w:t>
-            </w:r>
-          </w:p>
-        </w:tc>
-        <w:tc>
-          <w:tcPr>
-            <w:tcW w:w="1200" w:type="dxa"/>
-            <w:tcBorders>
-              <w:top w:val="nil"/>
-              <w:left w:val="nil"/>
-              <w:bottom w:val="single" w:sz="4" w:space="0" w:color="auto"/>
-              <w:right w:val="single" w:sz="4" w:space="0" w:color="auto"/>
-            </w:tcBorders>
-            <w:vAlign w:val="center"/>
-          </w:tcPr>
-          <w:p>
-            <w:pPr>
-              <w:spacing w:after="0" w:line="240" w:lineRule="auto"/>
-              <w:jc w:val="both"/>
-              <w:rPr>
-                <w:rFonts w:ascii="Calibri" w:eastAsia="Times New Roman" w:hAnsi="Calibri" w:cs="Calibri"/>
-                <w:color w:val="000000"/>
-                <w:sz w:val="20"/>
-                <w:szCs w:val="20"/>
-                <w:lang w:eastAsia="es-CL"/>
-              </w:rPr>
-            </w:pPr>
-            <w:proofErr w:type="gramStart"/>
-            <w:r>
-              <w:rPr>
-                <w:rFonts w:ascii="Calibri" w:eastAsia="Times New Roman" w:hAnsi="Calibri" w:cs="Calibri"/>
-                <w:color w:val="000000"/>
-                <w:sz w:val="20"/>
-                <w:szCs w:val="20"/>
-                <w:lang w:eastAsia="es-CL"/>
-              </w:rPr>
-              <w:t xml:space="preserve">{{ </w:t>
-            </w:r>
-            <w:proofErr w:type="spellStart"/>
-            <w:r>
-              <w:rPr>
-                <w:rFonts w:ascii="Calibri" w:eastAsia="Times New Roman" w:hAnsi="Calibri" w:cs="Calibri"/>
-                <w:color w:val="000000"/>
-                <w:sz w:val="20"/>
-                <w:szCs w:val="20"/>
-                <w:lang w:eastAsia="es-CL"/>
-              </w:rPr>
-              <w:t>i</w:t>
-            </w:r>
-            <w:proofErr w:type="gramEnd"/>
-            <w:r>
-              <w:rPr>
-                <w:rFonts w:ascii="Calibri" w:eastAsia="Times New Roman" w:hAnsi="Calibri" w:cs="Calibri"/>
-                <w:color w:val="000000"/>
-                <w:sz w:val="20"/>
-                <w:szCs w:val="20"/>
-                <w:lang w:eastAsia="es-CL"/>
-              </w:rPr>
-              <w:t>.inicio</w:t>
-            </w:r>
-            <w:proofErr w:type="spellEnd"/>
-            <w:r>
-              <w:rPr>
-                <w:rFonts w:ascii="Calibri" w:eastAsia="Times New Roman" w:hAnsi="Calibri" w:cs="Calibri"/>
-                <w:color w:val="000000"/>
-                <w:sz w:val="20"/>
-                <w:szCs w:val="20"/>
-                <w:lang w:eastAsia="es-CL"/>
-              </w:rPr>
-              <w:t xml:space="preserve"> }}</w:t>
-            </w:r>
-          </w:p>
-        </w:tc>
-        <w:tc>
-          <w:tcPr>
-            <w:tcW w:w="1200" w:type="dxa"/>
-            <w:tcBorders>
-              <w:top w:val="nil"/>
-              <w:left w:val="nil"/>
-              <w:bottom w:val="single" w:sz="4" w:space="0" w:color="auto"/>
-              <w:right w:val="single" w:sz="4" w:space="0" w:color="auto"/>
-            </w:tcBorders>
-            <w:vAlign w:val="center"/>
-          </w:tcPr>
-          <w:p>
-            <w:pPr>
-              <w:spacing w:after="0" w:line="240" w:lineRule="auto"/>
-              <w:jc w:val="both"/>
-              <w:rPr>
-                <w:rFonts w:ascii="Calibri" w:eastAsia="Times New Roman" w:hAnsi="Calibri" w:cs="Calibri"/>
-                <w:color w:val="000000"/>
-                <w:sz w:val="20"/>
-                <w:szCs w:val="20"/>
-                <w:lang w:eastAsia="es-CL"/>
-              </w:rPr>
-            </w:pPr>
-            <w:proofErr w:type="gramStart"/>
-            <w:r>
-              <w:rPr>
-                <w:rFonts w:ascii="Calibri" w:eastAsia="Times New Roman" w:hAnsi="Calibri" w:cs="Calibri"/>
-                <w:color w:val="000000"/>
-                <w:sz w:val="20"/>
-                <w:szCs w:val="20"/>
-                <w:lang w:eastAsia="es-CL"/>
-              </w:rPr>
-              <w:t xml:space="preserve">{{ </w:t>
-            </w:r>
-            <w:proofErr w:type="spellStart"/>
-            <w:r>
-              <w:rPr>
-                <w:rFonts w:ascii="Calibri" w:eastAsia="Times New Roman" w:hAnsi="Calibri" w:cs="Calibri"/>
-                <w:color w:val="000000"/>
-                <w:sz w:val="20"/>
-                <w:szCs w:val="20"/>
-                <w:lang w:eastAsia="es-CL"/>
-              </w:rPr>
-              <w:t>i</w:t>
-            </w:r>
-            <w:proofErr w:type="gramEnd"/>
-            <w:r>
-              <w:rPr>
-                <w:rFonts w:ascii="Calibri" w:eastAsia="Times New Roman" w:hAnsi="Calibri" w:cs="Calibri"/>
-                <w:color w:val="000000"/>
-                <w:sz w:val="20"/>
-                <w:szCs w:val="20"/>
-                <w:lang w:eastAsia="es-CL"/>
-              </w:rPr>
-              <w:t>.termino</w:t>
-            </w:r>
-            <w:proofErr w:type="spellEnd"/>
-            <w:r>
-              <w:rPr>
-                <w:rFonts w:ascii="Calibri" w:eastAsia="Times New Roman" w:hAnsi="Calibri" w:cs="Calibri"/>
-                <w:color w:val="000000"/>
-                <w:sz w:val="20"/>
-                <w:szCs w:val="20"/>
-                <w:lang w:eastAsia="es-CL"/>
-              </w:rPr>
-              <w:t xml:space="preserve"> }}</w:t>
-            </w:r>
-          </w:p>
-        </w:tc>
-        <w:tc>
-          <w:tcPr>
-            <w:tcW w:w="4306" w:type="dxa"/>
-            <w:tcBorders>
-              <w:top w:val="nil"/>
-              <w:left w:val="nil"/>
-              <w:bottom w:val="single" w:sz="4" w:space="0" w:color="auto"/>
-              <w:right w:val="single" w:sz="4" w:space="0" w:color="auto"/>
-            </w:tcBorders>
-            <w:vAlign w:val="center"/>
-          </w:tcPr>
-          <w:p>
-            <w:pPr>
-              <w:spacing w:after="0" w:line="240" w:lineRule="auto"/>
-              <w:jc w:val="both"/>
-              <w:rPr>
-                <w:rFonts w:ascii="Calibri" w:eastAsia="Times New Roman" w:hAnsi="Calibri" w:cs="Calibri"/>
-                <w:color w:val="000000"/>
-                <w:sz w:val="20"/>
-                <w:szCs w:val="20"/>
-                <w:lang w:eastAsia="es-CL"/>
-              </w:rPr>
-            </w:pPr>
-            <w:proofErr w:type="gramStart"/>
-            <w:r>
-              <w:rPr>
-                <w:rFonts w:ascii="Calibri" w:eastAsia="Times New Roman" w:hAnsi="Calibri" w:cs="Calibri"/>
-                <w:color w:val="000000"/>
-                <w:sz w:val="20"/>
-                <w:szCs w:val="20"/>
-                <w:lang w:eastAsia="es-CL"/>
-              </w:rPr>
-              <w:t xml:space="preserve">{{ </w:t>
-            </w:r>
-            <w:proofErr w:type="spellStart"/>
-            <w:r>
-              <w:rPr>
-                <w:rFonts w:ascii="Calibri" w:eastAsia="Times New Roman" w:hAnsi="Calibri" w:cs="Calibri"/>
-                <w:color w:val="000000"/>
-                <w:sz w:val="20"/>
-                <w:szCs w:val="20"/>
-                <w:lang w:eastAsia="es-CL"/>
-              </w:rPr>
-              <w:t>i.obs</w:t>
-            </w:r>
-            <w:proofErr w:type="spellEnd"/>
-            <w:proofErr w:type="gramEnd"/>
-            <w:r>
-              <w:rPr>
-                <w:rFonts w:ascii="Calibri" w:eastAsia="Times New Roman" w:hAnsi="Calibri" w:cs="Calibri"/>
-                <w:color w:val="000000"/>
-                <w:sz w:val="20"/>
-                <w:szCs w:val="20"/>
-                <w:lang w:eastAsia="es-CL"/>
-              </w:rPr>
-              <w:t xml:space="preserve"> }}</w:t>
-            </w:r>
-            <w:r>
-              <w:rPr>
-                <w:rFonts w:ascii="Calibri" w:eastAsia="Times New Roman" w:hAnsi="Calibri" w:cs="Calibri"/>
-                <w:color w:val="000000"/>
-                <w:sz w:val="20"/>
-                <w:szCs w:val="20"/>
-                <w:lang w:eastAsia="es-CL"/>
-              </w:rPr>
-              <w:t xml:space="preserve"> </w:t>
-            </w:r>
-          </w:p>
-        </w:tc>
-      </w:tr>
-      <w:tr>
-        <w:trPr>
-          <w:trHeight w:val="547"/>
-        </w:trPr>
-        <w:tc>
-          <w:tcPr>
-            <w:tcW w:w="2220" w:type="dxa"/>
-            <w:tcBorders>
-              <w:top w:val="nil"/>
-              <w:left w:val="single" w:sz="4" w:space="0" w:color="auto"/>
-              <w:bottom w:val="single" w:sz="4" w:space="0" w:color="auto"/>
-              <w:right w:val="single" w:sz="4" w:space="0" w:color="auto"/>
-            </w:tcBorders>
-            <w:vAlign w:val="center"/>
-          </w:tcPr>
-          <w:p>
-            <w:pPr>
-              <w:spacing w:after="0" w:line="240" w:lineRule="auto"/>
-              <w:jc w:val="both"/>
-              <w:rPr>
-                <w:rFonts w:ascii="Calibri" w:eastAsia="Times New Roman" w:hAnsi="Calibri" w:cs="Calibri"/>
-                <w:color w:val="000000"/>
-                <w:sz w:val="20"/>
-                <w:szCs w:val="20"/>
-                <w:lang w:eastAsia="es-CL"/>
-              </w:rPr>
-            </w:pPr>
-            <w:proofErr w:type="gramStart"/>
-            <w:r>
-              <w:rPr>
-                <w:rFonts w:ascii="Calibri" w:eastAsia="Times New Roman" w:hAnsi="Calibri" w:cs="Calibri"/>
-                <w:color w:val="000000"/>
-                <w:sz w:val="20"/>
-                <w:szCs w:val="20"/>
-                <w:lang w:eastAsia="es-CL"/>
-              </w:rPr>
-              <w:t xml:space="preserve">{{ </w:t>
-            </w:r>
-            <w:proofErr w:type="spellStart"/>
-            <w:r>
-              <w:rPr>
-                <w:rFonts w:ascii="Calibri" w:eastAsia="Times New Roman" w:hAnsi="Calibri" w:cs="Calibri"/>
-                <w:color w:val="000000"/>
-                <w:sz w:val="20"/>
-                <w:szCs w:val="20"/>
-                <w:lang w:eastAsia="es-CL"/>
-              </w:rPr>
-              <w:t>i</w:t>
-            </w:r>
-            <w:proofErr w:type="gramEnd"/>
-            <w:r>
-              <w:rPr>
-                <w:rFonts w:ascii="Calibri" w:eastAsia="Times New Roman" w:hAnsi="Calibri" w:cs="Calibri"/>
-                <w:color w:val="000000"/>
-                <w:sz w:val="20"/>
-                <w:szCs w:val="20"/>
-                <w:lang w:eastAsia="es-CL"/>
-              </w:rPr>
-              <w:t>.actividad</w:t>
-            </w:r>
-            <w:proofErr w:type="spellEnd"/>
-            <w:r>
-              <w:rPr>
-                <w:rFonts w:ascii="Calibri" w:eastAsia="Times New Roman" w:hAnsi="Calibri" w:cs="Calibri"/>
-                <w:color w:val="000000"/>
-                <w:sz w:val="20"/>
-                <w:szCs w:val="20"/>
-                <w:lang w:eastAsia="es-CL"/>
-              </w:rPr>
-              <w:t xml:space="preserve"> }}</w:t>
-            </w:r>
-          </w:p>
-        </w:tc>
-        <w:tc>
-          <w:tcPr>
-            <w:tcW w:w="1200" w:type="dxa"/>
-            <w:tcBorders>
-              <w:top w:val="nil"/>
-              <w:left w:val="nil"/>
-              <w:bottom w:val="single" w:sz="4" w:space="0" w:color="auto"/>
-              <w:right w:val="single" w:sz="4" w:space="0" w:color="auto"/>
-            </w:tcBorders>
-            <w:vAlign w:val="center"/>
-          </w:tcPr>
-          <w:p>
-            <w:pPr>
-              <w:spacing w:after="0" w:line="240" w:lineRule="auto"/>
-              <w:jc w:val="both"/>
-              <w:rPr>
-                <w:rFonts w:ascii="Calibri" w:eastAsia="Times New Roman" w:hAnsi="Calibri" w:cs="Calibri"/>
-                <w:color w:val="000000"/>
-                <w:sz w:val="20"/>
-                <w:szCs w:val="20"/>
-                <w:lang w:eastAsia="es-CL"/>
-              </w:rPr>
-            </w:pPr>
-            <w:proofErr w:type="gramStart"/>
-            <w:r>
-              <w:rPr>
-                <w:rFonts w:ascii="Calibri" w:eastAsia="Times New Roman" w:hAnsi="Calibri" w:cs="Calibri"/>
-                <w:color w:val="000000"/>
-                <w:sz w:val="20"/>
-                <w:szCs w:val="20"/>
-                <w:lang w:eastAsia="es-CL"/>
-              </w:rPr>
-              <w:t xml:space="preserve">{{ </w:t>
-            </w:r>
-            <w:proofErr w:type="spellStart"/>
-            <w:r>
-              <w:rPr>
-                <w:rFonts w:ascii="Calibri" w:eastAsia="Times New Roman" w:hAnsi="Calibri" w:cs="Calibri"/>
-                <w:color w:val="000000"/>
-                <w:sz w:val="20"/>
-                <w:szCs w:val="20"/>
-                <w:lang w:eastAsia="es-CL"/>
-              </w:rPr>
-              <w:t>i</w:t>
-            </w:r>
-            <w:proofErr w:type="gramEnd"/>
-            <w:r>
-              <w:rPr>
-                <w:rFonts w:ascii="Calibri" w:eastAsia="Times New Roman" w:hAnsi="Calibri" w:cs="Calibri"/>
-                <w:color w:val="000000"/>
-                <w:sz w:val="20"/>
-                <w:szCs w:val="20"/>
-                <w:lang w:eastAsia="es-CL"/>
-              </w:rPr>
-              <w:t>.inicio</w:t>
-            </w:r>
-            <w:proofErr w:type="spellEnd"/>
-            <w:r>
-              <w:rPr>
-                <w:rFonts w:ascii="Calibri" w:eastAsia="Times New Roman" w:hAnsi="Calibri" w:cs="Calibri"/>
-                <w:color w:val="000000"/>
-                <w:sz w:val="20"/>
-                <w:szCs w:val="20"/>
-                <w:lang w:eastAsia="es-CL"/>
-              </w:rPr>
-              <w:t xml:space="preserve"> }}</w:t>
-            </w:r>
-          </w:p>
-        </w:tc>
-        <w:tc>
-          <w:tcPr>
-            <w:tcW w:w="1200" w:type="dxa"/>
-            <w:tcBorders>
-              <w:top w:val="nil"/>
-              <w:left w:val="nil"/>
-              <w:bottom w:val="single" w:sz="4" w:space="0" w:color="auto"/>
-              <w:right w:val="single" w:sz="4" w:space="0" w:color="auto"/>
-            </w:tcBorders>
-            <w:vAlign w:val="center"/>
-          </w:tcPr>
-          <w:p>
-            <w:pPr>
-              <w:spacing w:after="0" w:line="240" w:lineRule="auto"/>
-              <w:jc w:val="both"/>
-              <w:rPr>
-                <w:rFonts w:ascii="Calibri" w:eastAsia="Times New Roman" w:hAnsi="Calibri" w:cs="Calibri"/>
-                <w:color w:val="000000"/>
-                <w:sz w:val="20"/>
-                <w:szCs w:val="20"/>
-                <w:lang w:eastAsia="es-CL"/>
-              </w:rPr>
-            </w:pPr>
-            <w:proofErr w:type="gramStart"/>
-            <w:r>
-              <w:rPr>
-                <w:rFonts w:ascii="Calibri" w:eastAsia="Times New Roman" w:hAnsi="Calibri" w:cs="Calibri"/>
-                <w:color w:val="000000"/>
-                <w:sz w:val="20"/>
-                <w:szCs w:val="20"/>
-                <w:lang w:eastAsia="es-CL"/>
-              </w:rPr>
-              <w:t xml:space="preserve">{{ </w:t>
-            </w:r>
-            <w:proofErr w:type="spellStart"/>
-            <w:r>
-              <w:rPr>
-                <w:rFonts w:ascii="Calibri" w:eastAsia="Times New Roman" w:hAnsi="Calibri" w:cs="Calibri"/>
-                <w:color w:val="000000"/>
-                <w:sz w:val="20"/>
-                <w:szCs w:val="20"/>
-                <w:lang w:eastAsia="es-CL"/>
-              </w:rPr>
-              <w:t>i</w:t>
-            </w:r>
-            <w:proofErr w:type="gramEnd"/>
-            <w:r>
-              <w:rPr>
-                <w:rFonts w:ascii="Calibri" w:eastAsia="Times New Roman" w:hAnsi="Calibri" w:cs="Calibri"/>
-                <w:color w:val="000000"/>
-                <w:sz w:val="20"/>
-                <w:szCs w:val="20"/>
-                <w:lang w:eastAsia="es-CL"/>
-              </w:rPr>
-              <w:t>.termino</w:t>
-            </w:r>
-            <w:proofErr w:type="spellEnd"/>
-            <w:r>
-              <w:rPr>
-                <w:rFonts w:ascii="Calibri" w:eastAsia="Times New Roman" w:hAnsi="Calibri" w:cs="Calibri"/>
-                <w:color w:val="000000"/>
-                <w:sz w:val="20"/>
-                <w:szCs w:val="20"/>
-                <w:lang w:eastAsia="es-CL"/>
-              </w:rPr>
-              <w:t xml:space="preserve"> }}</w:t>
-            </w:r>
-          </w:p>
-        </w:tc>
-        <w:tc>
-          <w:tcPr>
-            <w:tcW w:w="4306" w:type="dxa"/>
-            <w:tcBorders>
-              <w:top w:val="nil"/>
-              <w:left w:val="nil"/>
-              <w:bottom w:val="single" w:sz="4" w:space="0" w:color="auto"/>
-              <w:right w:val="single" w:sz="4" w:space="0" w:color="auto"/>
-            </w:tcBorders>
-            <w:vAlign w:val="center"/>
-          </w:tcPr>
-          <w:p>
-            <w:pPr>
-              <w:spacing w:after="0" w:line="240" w:lineRule="auto"/>
-              <w:jc w:val="both"/>
-              <w:rPr>
-                <w:rFonts w:ascii="Calibri" w:eastAsia="Times New Roman" w:hAnsi="Calibri" w:cs="Calibri"/>
-                <w:color w:val="000000"/>
-                <w:sz w:val="20"/>
-                <w:szCs w:val="20"/>
-                <w:lang w:eastAsia="es-CL"/>
-              </w:rPr>
-            </w:pPr>
-            <w:proofErr w:type="gramStart"/>
-            <w:r>
-              <w:rPr>
-                <w:rFonts w:ascii="Calibri" w:eastAsia="Times New Roman" w:hAnsi="Calibri" w:cs="Calibri"/>
-                <w:color w:val="000000"/>
-                <w:sz w:val="20"/>
-                <w:szCs w:val="20"/>
-                <w:lang w:eastAsia="es-CL"/>
-              </w:rPr>
-              <w:t xml:space="preserve">{{ </w:t>
-            </w:r>
-            <w:proofErr w:type="spellStart"/>
-            <w:r>
-              <w:rPr>
-                <w:rFonts w:ascii="Calibri" w:eastAsia="Times New Roman" w:hAnsi="Calibri" w:cs="Calibri"/>
-                <w:color w:val="000000"/>
-                <w:sz w:val="20"/>
-                <w:szCs w:val="20"/>
-                <w:lang w:eastAsia="es-CL"/>
-              </w:rPr>
-              <w:t>i.obs</w:t>
-            </w:r>
-            <w:proofErr w:type="spellEnd"/>
-            <w:proofErr w:type="gramEnd"/>
-            <w:r>
-              <w:rPr>
-                <w:rFonts w:ascii="Calibri" w:eastAsia="Times New Roman" w:hAnsi="Calibri" w:cs="Calibri"/>
-                <w:color w:val="000000"/>
-                <w:sz w:val="20"/>
-                <w:szCs w:val="20"/>
-                <w:lang w:eastAsia="es-CL"/>
-              </w:rPr>
-              <w:t xml:space="preserve"> }}</w:t>
-            </w:r>
-            <w:r>
-              <w:rPr>
-                <w:rFonts w:ascii="Calibri" w:eastAsia="Times New Roman" w:hAnsi="Calibri" w:cs="Calibri"/>
-                <w:color w:val="000000"/>
-                <w:sz w:val="20"/>
-                <w:szCs w:val="20"/>
-                <w:lang w:eastAsia="es-CL"/>
-              </w:rPr>
-              <w:t xml:space="preserve"> </w:t>
-            </w:r>
-          </w:p>
-        </w:tc>
-      </w:tr>
-      <w:tr>
-        <w:trPr>
-          <w:trHeight w:val="765"/>
-        </w:trPr>
-        <w:tc>
-          <w:tcPr>
-            <w:tcW w:w="2220" w:type="dxa"/>
-            <w:tcBorders>
-              <w:top w:val="nil"/>
-              <w:left w:val="single" w:sz="4" w:space="0" w:color="auto"/>
-              <w:bottom w:val="single" w:sz="4" w:space="0" w:color="auto"/>
-              <w:right w:val="single" w:sz="4" w:space="0" w:color="auto"/>
-            </w:tcBorders>
-            <w:vAlign w:val="center"/>
-          </w:tcPr>
-          <w:p>
-            <w:pPr>
-              <w:spacing w:after="0" w:line="240" w:lineRule="auto"/>
-              <w:jc w:val="both"/>
-              <w:rPr>
-                <w:rFonts w:ascii="Calibri" w:eastAsia="Times New Roman" w:hAnsi="Calibri" w:cs="Calibri"/>
-                <w:color w:val="000000"/>
-                <w:sz w:val="20"/>
-                <w:szCs w:val="20"/>
-                <w:lang w:eastAsia="es-CL"/>
-              </w:rPr>
-            </w:pPr>
-            <w:proofErr w:type="gramStart"/>
-            <w:r>
-              <w:rPr>
-                <w:rFonts w:ascii="Calibri" w:eastAsia="Times New Roman" w:hAnsi="Calibri" w:cs="Calibri"/>
-                <w:color w:val="000000"/>
-                <w:sz w:val="20"/>
-                <w:szCs w:val="20"/>
-                <w:lang w:eastAsia="es-CL"/>
-              </w:rPr>
-              <w:t xml:space="preserve">{{ </w:t>
-            </w:r>
-            <w:proofErr w:type="spellStart"/>
-            <w:r>
-              <w:rPr>
-                <w:rFonts w:ascii="Calibri" w:eastAsia="Times New Roman" w:hAnsi="Calibri" w:cs="Calibri"/>
-                <w:color w:val="000000"/>
-                <w:sz w:val="20"/>
-                <w:szCs w:val="20"/>
-                <w:lang w:eastAsia="es-CL"/>
-              </w:rPr>
-              <w:t>i</w:t>
-            </w:r>
-            <w:proofErr w:type="gramEnd"/>
-            <w:r>
-              <w:rPr>
-                <w:rFonts w:ascii="Calibri" w:eastAsia="Times New Roman" w:hAnsi="Calibri" w:cs="Calibri"/>
-                <w:color w:val="000000"/>
-                <w:sz w:val="20"/>
-                <w:szCs w:val="20"/>
-                <w:lang w:eastAsia="es-CL"/>
-              </w:rPr>
-              <w:t>.actividad</w:t>
-            </w:r>
-            <w:proofErr w:type="spellEnd"/>
-            <w:r>
-              <w:rPr>
-                <w:rFonts w:ascii="Calibri" w:eastAsia="Times New Roman" w:hAnsi="Calibri" w:cs="Calibri"/>
-                <w:color w:val="000000"/>
-                <w:sz w:val="20"/>
-                <w:szCs w:val="20"/>
-                <w:lang w:eastAsia="es-CL"/>
-              </w:rPr>
-              <w:t xml:space="preserve"> }}</w:t>
-            </w:r>
-          </w:p>
-        </w:tc>
-        <w:tc>
-          <w:tcPr>
-            <w:tcW w:w="1200" w:type="dxa"/>
-            <w:tcBorders>
-              <w:top w:val="nil"/>
-              <w:left w:val="nil"/>
-              <w:bottom w:val="single" w:sz="4" w:space="0" w:color="auto"/>
-              <w:right w:val="single" w:sz="4" w:space="0" w:color="auto"/>
-            </w:tcBorders>
-            <w:vAlign w:val="center"/>
-          </w:tcPr>
-          <w:p>
-            <w:pPr>
-              <w:spacing w:after="0" w:line="240" w:lineRule="auto"/>
-              <w:jc w:val="both"/>
-              <w:rPr>
-                <w:rFonts w:ascii="Calibri" w:eastAsia="Times New Roman" w:hAnsi="Calibri" w:cs="Calibri"/>
-                <w:color w:val="000000"/>
-                <w:sz w:val="20"/>
-                <w:szCs w:val="20"/>
-                <w:lang w:eastAsia="es-CL"/>
-              </w:rPr>
-            </w:pPr>
-            <w:proofErr w:type="gramStart"/>
-            <w:r>
-              <w:rPr>
-                <w:rFonts w:ascii="Calibri" w:eastAsia="Times New Roman" w:hAnsi="Calibri" w:cs="Calibri"/>
-                <w:color w:val="000000"/>
-                <w:sz w:val="20"/>
-                <w:szCs w:val="20"/>
-                <w:lang w:eastAsia="es-CL"/>
-              </w:rPr>
-              <w:t xml:space="preserve">{{ </w:t>
-            </w:r>
-            <w:proofErr w:type="spellStart"/>
-            <w:r>
-              <w:rPr>
-                <w:rFonts w:ascii="Calibri" w:eastAsia="Times New Roman" w:hAnsi="Calibri" w:cs="Calibri"/>
-                <w:color w:val="000000"/>
-                <w:sz w:val="20"/>
-                <w:szCs w:val="20"/>
-                <w:lang w:eastAsia="es-CL"/>
-              </w:rPr>
-              <w:t>i</w:t>
-            </w:r>
-            <w:proofErr w:type="gramEnd"/>
-            <w:r>
-              <w:rPr>
-                <w:rFonts w:ascii="Calibri" w:eastAsia="Times New Roman" w:hAnsi="Calibri" w:cs="Calibri"/>
-                <w:color w:val="000000"/>
-                <w:sz w:val="20"/>
-                <w:szCs w:val="20"/>
-                <w:lang w:eastAsia="es-CL"/>
-              </w:rPr>
-              <w:t>.inicio</w:t>
-            </w:r>
-            <w:proofErr w:type="spellEnd"/>
-            <w:r>
-              <w:rPr>
-                <w:rFonts w:ascii="Calibri" w:eastAsia="Times New Roman" w:hAnsi="Calibri" w:cs="Calibri"/>
-                <w:color w:val="000000"/>
-                <w:sz w:val="20"/>
-                <w:szCs w:val="20"/>
-                <w:lang w:eastAsia="es-CL"/>
-              </w:rPr>
-              <w:t xml:space="preserve"> }}</w:t>
-            </w:r>
-          </w:p>
-        </w:tc>
-        <w:tc>
-          <w:tcPr>
-            <w:tcW w:w="1200" w:type="dxa"/>
-            <w:tcBorders>
-              <w:top w:val="nil"/>
-              <w:left w:val="nil"/>
-              <w:bottom w:val="single" w:sz="4" w:space="0" w:color="auto"/>
-              <w:right w:val="single" w:sz="4" w:space="0" w:color="auto"/>
-            </w:tcBorders>
-            <w:vAlign w:val="center"/>
-          </w:tcPr>
-          <w:p>
-            <w:pPr>
-              <w:spacing w:after="0" w:line="240" w:lineRule="auto"/>
-              <w:jc w:val="both"/>
-              <w:rPr>
-                <w:rFonts w:ascii="Calibri" w:eastAsia="Times New Roman" w:hAnsi="Calibri" w:cs="Calibri"/>
-                <w:color w:val="000000"/>
-                <w:sz w:val="20"/>
-                <w:szCs w:val="20"/>
-                <w:lang w:eastAsia="es-CL"/>
-              </w:rPr>
-            </w:pPr>
-            <w:proofErr w:type="gramStart"/>
-            <w:r>
-              <w:rPr>
-                <w:rFonts w:ascii="Calibri" w:eastAsia="Times New Roman" w:hAnsi="Calibri" w:cs="Calibri"/>
-                <w:color w:val="000000"/>
-                <w:sz w:val="20"/>
-                <w:szCs w:val="20"/>
-                <w:lang w:eastAsia="es-CL"/>
-              </w:rPr>
-              <w:t xml:space="preserve">{{ </w:t>
-            </w:r>
-            <w:proofErr w:type="spellStart"/>
-            <w:r>
-              <w:rPr>
-                <w:rFonts w:ascii="Calibri" w:eastAsia="Times New Roman" w:hAnsi="Calibri" w:cs="Calibri"/>
-                <w:color w:val="000000"/>
-                <w:sz w:val="20"/>
-                <w:szCs w:val="20"/>
-                <w:lang w:eastAsia="es-CL"/>
-              </w:rPr>
-              <w:t>i</w:t>
-            </w:r>
-            <w:proofErr w:type="gramEnd"/>
-            <w:r>
-              <w:rPr>
-                <w:rFonts w:ascii="Calibri" w:eastAsia="Times New Roman" w:hAnsi="Calibri" w:cs="Calibri"/>
-                <w:color w:val="000000"/>
-                <w:sz w:val="20"/>
-                <w:szCs w:val="20"/>
-                <w:lang w:eastAsia="es-CL"/>
-              </w:rPr>
-              <w:t>.termino</w:t>
-            </w:r>
-            <w:proofErr w:type="spellEnd"/>
-            <w:r>
-              <w:rPr>
-                <w:rFonts w:ascii="Calibri" w:eastAsia="Times New Roman" w:hAnsi="Calibri" w:cs="Calibri"/>
-                <w:color w:val="000000"/>
-                <w:sz w:val="20"/>
-                <w:szCs w:val="20"/>
-                <w:lang w:eastAsia="es-CL"/>
-              </w:rPr>
-              <w:t xml:space="preserve"> }}</w:t>
-            </w:r>
-          </w:p>
-        </w:tc>
-        <w:tc>
-          <w:tcPr>
-            <w:tcW w:w="4306" w:type="dxa"/>
-            <w:tcBorders>
-              <w:top w:val="nil"/>
-              <w:left w:val="nil"/>
-              <w:bottom w:val="single" w:sz="4" w:space="0" w:color="auto"/>
-              <w:right w:val="single" w:sz="4" w:space="0" w:color="auto"/>
-            </w:tcBorders>
-            <w:vAlign w:val="center"/>
-          </w:tcPr>
-          <w:p>
-            <w:pPr>
-              <w:spacing w:after="0" w:line="240" w:lineRule="auto"/>
-              <w:jc w:val="both"/>
-              <w:rPr>
-                <w:rFonts w:ascii="Calibri" w:eastAsia="Times New Roman" w:hAnsi="Calibri" w:cs="Calibri"/>
-                <w:color w:val="000000"/>
-                <w:sz w:val="20"/>
-                <w:szCs w:val="20"/>
-                <w:lang w:eastAsia="es-CL"/>
-              </w:rPr>
-            </w:pPr>
-            <w:proofErr w:type="gramStart"/>
-            <w:r>
-              <w:rPr>
-                <w:rFonts w:ascii="Calibri" w:eastAsia="Times New Roman" w:hAnsi="Calibri" w:cs="Calibri"/>
-                <w:color w:val="000000"/>
-                <w:sz w:val="20"/>
-                <w:szCs w:val="20"/>
-                <w:lang w:eastAsia="es-CL"/>
-              </w:rPr>
-              <w:t xml:space="preserve">{{ </w:t>
-            </w:r>
-            <w:proofErr w:type="spellStart"/>
-            <w:r>
-              <w:rPr>
-                <w:rFonts w:ascii="Calibri" w:eastAsia="Times New Roman" w:hAnsi="Calibri" w:cs="Calibri"/>
-                <w:color w:val="000000"/>
-                <w:sz w:val="20"/>
-                <w:szCs w:val="20"/>
-                <w:lang w:eastAsia="es-CL"/>
-              </w:rPr>
-              <w:t>i.obs</w:t>
-            </w:r>
-            <w:proofErr w:type="spellEnd"/>
-            <w:proofErr w:type="gramEnd"/>
-            <w:r>
-              <w:rPr>
-                <w:rFonts w:ascii="Calibri" w:eastAsia="Times New Roman" w:hAnsi="Calibri" w:cs="Calibri"/>
-                <w:color w:val="000000"/>
-                <w:sz w:val="20"/>
-                <w:szCs w:val="20"/>
-                <w:lang w:eastAsia="es-CL"/>
-              </w:rPr>
-              <w:t xml:space="preserve"> }}</w:t>
-            </w:r>
-            <w:r>
-              <w:rPr>
-                <w:rFonts w:ascii="Calibri" w:eastAsia="Times New Roman" w:hAnsi="Calibri" w:cs="Calibri"/>
-                <w:color w:val="000000"/>
-                <w:sz w:val="20"/>
-                <w:szCs w:val="20"/>
-                <w:lang w:eastAsia="es-CL"/>
-              </w:rPr>
-              <w:t xml:space="preserve"> </w:t>
-            </w:r>
-          </w:p>
-        </w:tc>
-      </w:tr>
-      <w:tr>
-        <w:trPr>
-          <w:trHeight w:val="765"/>
-        </w:trPr>
-        <w:tc>
-          <w:tcPr>
-            <w:tcW w:w="2220" w:type="dxa"/>
-            <w:tcBorders>
-              <w:top w:val="nil"/>
-              <w:left w:val="single" w:sz="4" w:space="0" w:color="auto"/>
-              <w:bottom w:val="single" w:sz="4" w:space="0" w:color="auto"/>
-              <w:right w:val="single" w:sz="4" w:space="0" w:color="auto"/>
-            </w:tcBorders>
-            <w:vAlign w:val="center"/>
-          </w:tcPr>
-          <w:p>
-            <w:pPr>
-              <w:spacing w:after="0" w:line="240" w:lineRule="auto"/>
-              <w:jc w:val="both"/>
-              <w:rPr>
-                <w:rFonts w:ascii="Calibri" w:eastAsia="Times New Roman" w:hAnsi="Calibri" w:cs="Calibri"/>
-                <w:color w:val="000000"/>
-                <w:sz w:val="20"/>
-                <w:szCs w:val="20"/>
-                <w:lang w:eastAsia="es-CL"/>
-              </w:rPr>
-            </w:pPr>
-            <w:proofErr w:type="gramStart"/>
-            <w:r>
-              <w:rPr>
-                <w:rFonts w:ascii="Calibri" w:eastAsia="Times New Roman" w:hAnsi="Calibri" w:cs="Calibri"/>
-                <w:color w:val="000000"/>
-                <w:sz w:val="20"/>
-                <w:szCs w:val="20"/>
-                <w:lang w:eastAsia="es-CL"/>
-              </w:rPr>
-              <w:t xml:space="preserve">{{ </w:t>
-            </w:r>
-            <w:proofErr w:type="spellStart"/>
-            <w:r>
-              <w:rPr>
-                <w:rFonts w:ascii="Calibri" w:eastAsia="Times New Roman" w:hAnsi="Calibri" w:cs="Calibri"/>
-                <w:color w:val="000000"/>
-                <w:sz w:val="20"/>
-                <w:szCs w:val="20"/>
-                <w:lang w:eastAsia="es-CL"/>
-              </w:rPr>
-              <w:t>i</w:t>
-            </w:r>
-            <w:proofErr w:type="gramEnd"/>
-            <w:r>
-              <w:rPr>
-                <w:rFonts w:ascii="Calibri" w:eastAsia="Times New Roman" w:hAnsi="Calibri" w:cs="Calibri"/>
-                <w:color w:val="000000"/>
-                <w:sz w:val="20"/>
-                <w:szCs w:val="20"/>
-                <w:lang w:eastAsia="es-CL"/>
-              </w:rPr>
-              <w:t>.actividad</w:t>
-            </w:r>
-            <w:proofErr w:type="spellEnd"/>
-            <w:r>
-              <w:rPr>
-                <w:rFonts w:ascii="Calibri" w:eastAsia="Times New Roman" w:hAnsi="Calibri" w:cs="Calibri"/>
-                <w:color w:val="000000"/>
-                <w:sz w:val="20"/>
-                <w:szCs w:val="20"/>
-                <w:lang w:eastAsia="es-CL"/>
-              </w:rPr>
-              <w:t xml:space="preserve"> }}</w:t>
-            </w:r>
-          </w:p>
-        </w:tc>
-        <w:tc>
-          <w:tcPr>
-            <w:tcW w:w="1200" w:type="dxa"/>
-            <w:tcBorders>
-              <w:top w:val="nil"/>
-              <w:left w:val="nil"/>
-              <w:bottom w:val="single" w:sz="4" w:space="0" w:color="auto"/>
-              <w:right w:val="single" w:sz="4" w:space="0" w:color="auto"/>
-            </w:tcBorders>
-            <w:vAlign w:val="center"/>
-          </w:tcPr>
-          <w:p>
-            <w:pPr>
-              <w:spacing w:after="0" w:line="240" w:lineRule="auto"/>
-              <w:jc w:val="both"/>
-              <w:rPr>
-                <w:rFonts w:ascii="Calibri" w:eastAsia="Times New Roman" w:hAnsi="Calibri" w:cs="Calibri"/>
-                <w:color w:val="000000"/>
-                <w:sz w:val="20"/>
-                <w:szCs w:val="20"/>
-                <w:lang w:eastAsia="es-CL"/>
-              </w:rPr>
-            </w:pPr>
-            <w:proofErr w:type="gramStart"/>
-            <w:r>
-              <w:rPr>
-                <w:rFonts w:ascii="Calibri" w:eastAsia="Times New Roman" w:hAnsi="Calibri" w:cs="Calibri"/>
-                <w:color w:val="000000"/>
-                <w:sz w:val="20"/>
-                <w:szCs w:val="20"/>
-                <w:lang w:eastAsia="es-CL"/>
-              </w:rPr>
-              <w:t xml:space="preserve">{{ </w:t>
-            </w:r>
-            <w:proofErr w:type="spellStart"/>
-            <w:r>
-              <w:rPr>
-                <w:rFonts w:ascii="Calibri" w:eastAsia="Times New Roman" w:hAnsi="Calibri" w:cs="Calibri"/>
-                <w:color w:val="000000"/>
-                <w:sz w:val="20"/>
-                <w:szCs w:val="20"/>
-                <w:lang w:eastAsia="es-CL"/>
-              </w:rPr>
-              <w:t>i</w:t>
-            </w:r>
-            <w:proofErr w:type="gramEnd"/>
-            <w:r>
-              <w:rPr>
-                <w:rFonts w:ascii="Calibri" w:eastAsia="Times New Roman" w:hAnsi="Calibri" w:cs="Calibri"/>
-                <w:color w:val="000000"/>
-                <w:sz w:val="20"/>
-                <w:szCs w:val="20"/>
-                <w:lang w:eastAsia="es-CL"/>
-              </w:rPr>
-              <w:t>.inicio</w:t>
-            </w:r>
-            <w:proofErr w:type="spellEnd"/>
-            <w:r>
-              <w:rPr>
-                <w:rFonts w:ascii="Calibri" w:eastAsia="Times New Roman" w:hAnsi="Calibri" w:cs="Calibri"/>
-                <w:color w:val="000000"/>
-                <w:sz w:val="20"/>
-                <w:szCs w:val="20"/>
-                <w:lang w:eastAsia="es-CL"/>
-              </w:rPr>
-              <w:t xml:space="preserve"> }}</w:t>
-            </w:r>
-          </w:p>
-        </w:tc>
-        <w:tc>
-          <w:tcPr>
-            <w:tcW w:w="1200" w:type="dxa"/>
-            <w:tcBorders>
-              <w:top w:val="nil"/>
-              <w:left w:val="nil"/>
-              <w:bottom w:val="single" w:sz="4" w:space="0" w:color="auto"/>
-              <w:right w:val="single" w:sz="4" w:space="0" w:color="auto"/>
-            </w:tcBorders>
-            <w:vAlign w:val="center"/>
-          </w:tcPr>
-          <w:p>
-            <w:pPr>
-              <w:spacing w:after="0" w:line="240" w:lineRule="auto"/>
-              <w:jc w:val="both"/>
-              <w:rPr>
-                <w:rFonts w:ascii="Calibri" w:eastAsia="Times New Roman" w:hAnsi="Calibri" w:cs="Calibri"/>
-                <w:color w:val="000000"/>
-                <w:sz w:val="20"/>
-                <w:szCs w:val="20"/>
-                <w:lang w:eastAsia="es-CL"/>
-              </w:rPr>
-            </w:pPr>
-            <w:proofErr w:type="gramStart"/>
-            <w:r>
-              <w:rPr>
-                <w:rFonts w:ascii="Calibri" w:eastAsia="Times New Roman" w:hAnsi="Calibri" w:cs="Calibri"/>
-                <w:color w:val="000000"/>
-                <w:sz w:val="20"/>
-                <w:szCs w:val="20"/>
-                <w:lang w:eastAsia="es-CL"/>
-              </w:rPr>
-              <w:t xml:space="preserve">{{ </w:t>
-            </w:r>
-            <w:proofErr w:type="spellStart"/>
-            <w:r>
-              <w:rPr>
-                <w:rFonts w:ascii="Calibri" w:eastAsia="Times New Roman" w:hAnsi="Calibri" w:cs="Calibri"/>
-                <w:color w:val="000000"/>
-                <w:sz w:val="20"/>
-                <w:szCs w:val="20"/>
-                <w:lang w:eastAsia="es-CL"/>
-              </w:rPr>
-              <w:t>i</w:t>
-            </w:r>
-            <w:proofErr w:type="gramEnd"/>
-            <w:r>
-              <w:rPr>
-                <w:rFonts w:ascii="Calibri" w:eastAsia="Times New Roman" w:hAnsi="Calibri" w:cs="Calibri"/>
-                <w:color w:val="000000"/>
-                <w:sz w:val="20"/>
-                <w:szCs w:val="20"/>
-                <w:lang w:eastAsia="es-CL"/>
-              </w:rPr>
-              <w:t>.termino</w:t>
-            </w:r>
-            <w:proofErr w:type="spellEnd"/>
-            <w:r>
-              <w:rPr>
-                <w:rFonts w:ascii="Calibri" w:eastAsia="Times New Roman" w:hAnsi="Calibri" w:cs="Calibri"/>
-                <w:color w:val="000000"/>
-                <w:sz w:val="20"/>
-                <w:szCs w:val="20"/>
-                <w:lang w:eastAsia="es-CL"/>
-              </w:rPr>
-              <w:t xml:space="preserve"> }}</w:t>
-            </w:r>
-          </w:p>
-        </w:tc>
-        <w:tc>
-          <w:tcPr>
-            <w:tcW w:w="4306" w:type="dxa"/>
-            <w:tcBorders>
-              <w:top w:val="nil"/>
-              <w:left w:val="nil"/>
-              <w:bottom w:val="single" w:sz="4" w:space="0" w:color="auto"/>
-              <w:right w:val="single" w:sz="4" w:space="0" w:color="auto"/>
-            </w:tcBorders>
-            <w:vAlign w:val="center"/>
-          </w:tcPr>
-          <w:p>
-            <w:pPr>
-              <w:spacing w:after="0" w:line="240" w:lineRule="auto"/>
-              <w:jc w:val="both"/>
-              <w:rPr>
-                <w:rFonts w:ascii="Calibri" w:eastAsia="Times New Roman" w:hAnsi="Calibri" w:cs="Calibri"/>
-                <w:color w:val="000000"/>
-                <w:sz w:val="20"/>
-                <w:szCs w:val="20"/>
-                <w:lang w:eastAsia="es-CL"/>
-              </w:rPr>
-            </w:pPr>
-            <w:proofErr w:type="gramStart"/>
-            <w:r>
-              <w:rPr>
-                <w:rFonts w:ascii="Calibri" w:eastAsia="Times New Roman" w:hAnsi="Calibri" w:cs="Calibri"/>
-                <w:color w:val="000000"/>
-                <w:sz w:val="20"/>
-                <w:szCs w:val="20"/>
-                <w:lang w:eastAsia="es-CL"/>
-              </w:rPr>
-              <w:t xml:space="preserve">{{ </w:t>
-            </w:r>
-            <w:proofErr w:type="spellStart"/>
-            <w:r>
-              <w:rPr>
-                <w:rFonts w:ascii="Calibri" w:eastAsia="Times New Roman" w:hAnsi="Calibri" w:cs="Calibri"/>
-                <w:color w:val="000000"/>
-                <w:sz w:val="20"/>
-                <w:szCs w:val="20"/>
-                <w:lang w:eastAsia="es-CL"/>
-              </w:rPr>
-              <w:t>i.obs</w:t>
-            </w:r>
-            <w:proofErr w:type="spellEnd"/>
-            <w:proofErr w:type="gramEnd"/>
-            <w:r>
-              <w:rPr>
-                <w:rFonts w:ascii="Calibri" w:eastAsia="Times New Roman" w:hAnsi="Calibri" w:cs="Calibri"/>
-                <w:color w:val="000000"/>
-                <w:sz w:val="20"/>
-                <w:szCs w:val="20"/>
-                <w:lang w:eastAsia="es-CL"/>
-              </w:rPr>
-              <w:t xml:space="preserve"> }}</w:t>
-            </w:r>
-            <w:r>
-              <w:rPr>
-                <w:rFonts w:ascii="Calibri" w:eastAsia="Times New Roman" w:hAnsi="Calibri" w:cs="Calibri"/>
-                <w:color w:val="000000"/>
-                <w:sz w:val="20"/>
-                <w:szCs w:val="20"/>
-                <w:lang w:eastAsia="es-CL"/>
-              </w:rPr>
-              <w:t xml:space="preserve"> </w:t>
-            </w:r>
-          </w:p>
-        </w:tc>
-      </w:tr>
-      <w:tr>
-        <w:trPr>
-          <w:trHeight w:val="765"/>
-        </w:trPr>
-        <w:tc>
-          <w:tcPr>
-            <w:tcW w:w="2220" w:type="dxa"/>
-            <w:tcBorders>
-              <w:top w:val="single" w:sz="4" w:space="0" w:color="000000"/>
-              <w:left w:val="single" w:sz="4" w:space="0" w:color="000000"/>
-              <w:bottom w:val="single" w:sz="4" w:space="0" w:color="000000"/>
-              <w:right w:val="single" w:sz="4" w:space="0" w:color="000000"/>
-            </w:tcBorders>
-            <w:vAlign w:val="center"/>
-          </w:tcPr>
-          <w:p>
-            <w:pPr>
-              <w:spacing w:after="0" w:line="240" w:lineRule="auto"/>
-              <w:jc w:val="both"/>
-              <w:rPr>
-                <w:rFonts w:ascii="Calibri" w:eastAsia="Times New Roman" w:hAnsi="Calibri" w:cs="Calibri"/>
-                <w:color w:val="000000"/>
-                <w:sz w:val="20"/>
-                <w:szCs w:val="20"/>
-                <w:lang w:eastAsia="es-CL"/>
-              </w:rPr>
-            </w:pPr>
-            <w:proofErr w:type="gramStart"/>
-            <w:r>
-              <w:rPr>
-                <w:rFonts w:ascii="Calibri" w:eastAsia="Times New Roman" w:hAnsi="Calibri" w:cs="Calibri"/>
-                <w:color w:val="000000"/>
-                <w:sz w:val="20"/>
-                <w:szCs w:val="20"/>
-                <w:lang w:eastAsia="es-CL"/>
-              </w:rPr>
-              <w:t xml:space="preserve">{{ </w:t>
-            </w:r>
-            <w:proofErr w:type="spellStart"/>
-            <w:r>
-              <w:rPr>
-                <w:rFonts w:ascii="Calibri" w:eastAsia="Times New Roman" w:hAnsi="Calibri" w:cs="Calibri"/>
-                <w:color w:val="000000"/>
-                <w:sz w:val="20"/>
-                <w:szCs w:val="20"/>
-                <w:lang w:eastAsia="es-CL"/>
-              </w:rPr>
-              <w:t>i</w:t>
-            </w:r>
-            <w:proofErr w:type="gramEnd"/>
-            <w:r>
-              <w:rPr>
-                <w:rFonts w:ascii="Calibri" w:eastAsia="Times New Roman" w:hAnsi="Calibri" w:cs="Calibri"/>
-                <w:color w:val="000000"/>
-                <w:sz w:val="20"/>
-                <w:szCs w:val="20"/>
-                <w:lang w:eastAsia="es-CL"/>
-              </w:rPr>
-              <w:t>.actividad</w:t>
-            </w:r>
-            <w:proofErr w:type="spellEnd"/>
-            <w:r>
-              <w:rPr>
-                <w:rFonts w:ascii="Calibri" w:eastAsia="Times New Roman" w:hAnsi="Calibri" w:cs="Calibri"/>
-                <w:color w:val="000000"/>
-                <w:sz w:val="20"/>
-                <w:szCs w:val="20"/>
-                <w:lang w:eastAsia="es-CL"/>
-              </w:rPr>
-              <w:t xml:space="preserve"> }}</w:t>
-            </w:r>
-          </w:p>
-        </w:tc>
-        <w:tc>
-          <w:tcPr>
-            <w:tcW w:w="1200" w:type="dxa"/>
-            <w:tcBorders>
-              <w:top w:val="single" w:sz="4" w:space="0" w:color="000000"/>
-              <w:left w:val="single" w:sz="4" w:space="0" w:color="000000"/>
-              <w:bottom w:val="single" w:sz="4" w:space="0" w:color="000000"/>
-              <w:right w:val="single" w:sz="4" w:space="0" w:color="000000"/>
-            </w:tcBorders>
-            <w:vAlign w:val="center"/>
-          </w:tcPr>
-          <w:p>
-            <w:pPr>
-              <w:spacing w:after="0" w:line="240" w:lineRule="auto"/>
-              <w:jc w:val="both"/>
-              <w:rPr>
-                <w:rFonts w:ascii="Calibri" w:eastAsia="Times New Roman" w:hAnsi="Calibri" w:cs="Calibri"/>
-                <w:color w:val="000000"/>
-                <w:sz w:val="20"/>
-                <w:szCs w:val="20"/>
-                <w:lang w:eastAsia="es-CL"/>
-              </w:rPr>
-            </w:pPr>
-            <w:proofErr w:type="gramStart"/>
-            <w:r>
-              <w:rPr>
-                <w:rFonts w:ascii="Calibri" w:eastAsia="Times New Roman" w:hAnsi="Calibri" w:cs="Calibri"/>
-                <w:color w:val="000000"/>
-                <w:sz w:val="20"/>
-                <w:szCs w:val="20"/>
-                <w:lang w:eastAsia="es-CL"/>
-              </w:rPr>
-              <w:t xml:space="preserve">{{ </w:t>
-            </w:r>
-            <w:proofErr w:type="spellStart"/>
-            <w:r>
-              <w:rPr>
-                <w:rFonts w:ascii="Calibri" w:eastAsia="Times New Roman" w:hAnsi="Calibri" w:cs="Calibri"/>
-                <w:color w:val="000000"/>
-                <w:sz w:val="20"/>
-                <w:szCs w:val="20"/>
-                <w:lang w:eastAsia="es-CL"/>
-              </w:rPr>
-              <w:t>i</w:t>
-            </w:r>
-            <w:proofErr w:type="gramEnd"/>
-            <w:r>
-              <w:rPr>
-                <w:rFonts w:ascii="Calibri" w:eastAsia="Times New Roman" w:hAnsi="Calibri" w:cs="Calibri"/>
-                <w:color w:val="000000"/>
-                <w:sz w:val="20"/>
-                <w:szCs w:val="20"/>
-                <w:lang w:eastAsia="es-CL"/>
-              </w:rPr>
-              <w:t>.inicio</w:t>
-            </w:r>
-            <w:proofErr w:type="spellEnd"/>
-            <w:r>
-              <w:rPr>
-                <w:rFonts w:ascii="Calibri" w:eastAsia="Times New Roman" w:hAnsi="Calibri" w:cs="Calibri"/>
-                <w:color w:val="000000"/>
-                <w:sz w:val="20"/>
-                <w:szCs w:val="20"/>
-                <w:lang w:eastAsia="es-CL"/>
-              </w:rPr>
-              <w:t xml:space="preserve"> }}</w:t>
-            </w:r>
-          </w:p>
-        </w:tc>
-        <w:tc>
-          <w:tcPr>
-            <w:tcW w:w="1200" w:type="dxa"/>
-            <w:tcBorders>
-              <w:top w:val="single" w:sz="4" w:space="0" w:color="000000"/>
-              <w:left w:val="single" w:sz="4" w:space="0" w:color="000000"/>
-              <w:bottom w:val="single" w:sz="4" w:space="0" w:color="000000"/>
-              <w:right w:val="single" w:sz="4" w:space="0" w:color="000000"/>
-            </w:tcBorders>
-            <w:vAlign w:val="center"/>
-          </w:tcPr>
-          <w:p>
-            <w:pPr>
-              <w:spacing w:after="0" w:line="240" w:lineRule="auto"/>
-              <w:jc w:val="both"/>
-              <w:rPr>
-                <w:rFonts w:ascii="Calibri" w:eastAsia="Times New Roman" w:hAnsi="Calibri" w:cs="Calibri"/>
-                <w:color w:val="000000"/>
-                <w:sz w:val="20"/>
-                <w:szCs w:val="20"/>
-                <w:lang w:eastAsia="es-CL"/>
-              </w:rPr>
-            </w:pPr>
-            <w:proofErr w:type="gramStart"/>
-            <w:r>
-              <w:rPr>
-                <w:rFonts w:ascii="Calibri" w:eastAsia="Times New Roman" w:hAnsi="Calibri" w:cs="Calibri"/>
-                <w:color w:val="000000"/>
-                <w:sz w:val="20"/>
-                <w:szCs w:val="20"/>
-                <w:lang w:eastAsia="es-CL"/>
-              </w:rPr>
-              <w:t xml:space="preserve">{{ </w:t>
-            </w:r>
-            <w:proofErr w:type="spellStart"/>
-            <w:r>
-              <w:rPr>
-                <w:rFonts w:ascii="Calibri" w:eastAsia="Times New Roman" w:hAnsi="Calibri" w:cs="Calibri"/>
-                <w:color w:val="000000"/>
-                <w:sz w:val="20"/>
-                <w:szCs w:val="20"/>
-                <w:lang w:eastAsia="es-CL"/>
-              </w:rPr>
-              <w:t>i</w:t>
-            </w:r>
-            <w:proofErr w:type="gramEnd"/>
-            <w:r>
-              <w:rPr>
-                <w:rFonts w:ascii="Calibri" w:eastAsia="Times New Roman" w:hAnsi="Calibri" w:cs="Calibri"/>
-                <w:color w:val="000000"/>
-                <w:sz w:val="20"/>
-                <w:szCs w:val="20"/>
-                <w:lang w:eastAsia="es-CL"/>
-              </w:rPr>
-              <w:t>.termino</w:t>
-            </w:r>
-            <w:proofErr w:type="spellEnd"/>
-            <w:r>
-              <w:rPr>
-                <w:rFonts w:ascii="Calibri" w:eastAsia="Times New Roman" w:hAnsi="Calibri" w:cs="Calibri"/>
-                <w:color w:val="000000"/>
-                <w:sz w:val="20"/>
-                <w:szCs w:val="20"/>
-                <w:lang w:eastAsia="es-CL"/>
-              </w:rPr>
-              <w:t xml:space="preserve"> }}</w:t>
-            </w:r>
-          </w:p>
-        </w:tc>
-        <w:tc>
-          <w:tcPr>
-            <w:tcW w:w="4306" w:type="dxa"/>
-            <w:tcBorders>
-              <w:top w:val="single" w:sz="4" w:space="0" w:color="000000"/>
-              <w:left w:val="single" w:sz="4" w:space="0" w:color="000000"/>
-              <w:bottom w:val="single" w:sz="4" w:space="0" w:color="000000"/>
-              <w:right w:val="single" w:sz="4" w:space="0" w:color="000000"/>
-            </w:tcBorders>
-            <w:vAlign w:val="center"/>
-          </w:tcPr>
-          <w:p>
-            <w:pPr>
-              <w:spacing w:after="0" w:line="240" w:lineRule="auto"/>
-              <w:jc w:val="both"/>
-              <w:rPr>
-                <w:rFonts w:ascii="Calibri" w:eastAsia="Times New Roman" w:hAnsi="Calibri" w:cs="Calibri"/>
-                <w:color w:val="000000"/>
-                <w:sz w:val="20"/>
-                <w:szCs w:val="20"/>
-                <w:lang w:eastAsia="es-CL"/>
-              </w:rPr>
-            </w:pPr>
-            <w:proofErr w:type="gramStart"/>
-            <w:r>
-              <w:rPr>
-                <w:rFonts w:ascii="Calibri" w:eastAsia="Times New Roman" w:hAnsi="Calibri" w:cs="Calibri"/>
-                <w:color w:val="000000"/>
-                <w:sz w:val="20"/>
-                <w:szCs w:val="20"/>
-                <w:lang w:eastAsia="es-CL"/>
-              </w:rPr>
-              <w:t xml:space="preserve">{{ </w:t>
-            </w:r>
-            <w:proofErr w:type="spellStart"/>
-            <w:r>
-              <w:rPr>
-                <w:rFonts w:ascii="Calibri" w:eastAsia="Times New Roman" w:hAnsi="Calibri" w:cs="Calibri"/>
-                <w:color w:val="000000"/>
-                <w:sz w:val="20"/>
-                <w:szCs w:val="20"/>
-                <w:lang w:eastAsia="es-CL"/>
-              </w:rPr>
-              <w:t>i.obs</w:t>
-            </w:r>
-            <w:proofErr w:type="spellEnd"/>
-            <w:proofErr w:type="gramEnd"/>
-            <w:r>
-              <w:rPr>
-                <w:rFonts w:ascii="Calibri" w:eastAsia="Times New Roman" w:hAnsi="Calibri" w:cs="Calibri"/>
-                <w:color w:val="000000"/>
-                <w:sz w:val="20"/>
-                <w:szCs w:val="20"/>
-                <w:lang w:eastAsia="es-CL"/>
-              </w:rPr>
-              <w:t xml:space="preserve"> }}</w:t>
-            </w:r>
-            <w:r>
-              <w:rPr>
-                <w:rFonts w:ascii="Calibri" w:eastAsia="Times New Roman" w:hAnsi="Calibri" w:cs="Calibri"/>
-                <w:color w:val="000000"/>
-                <w:sz w:val="20"/>
-                <w:szCs w:val="20"/>
-                <w:lang w:eastAsia="es-CL"/>
-              </w:rPr>
-              <w:t xml:space="preserve"> </w:t>
-            </w:r>
-          </w:p>
-        </w:tc>
-      </w:tr>
-      <w:tr>
-        <w:trPr>
-          <w:trHeight w:val="765"/>
-        </w:trPr>
-        <w:tc>
-          <w:tcPr>
-            <w:tcW w:w="2220" w:type="dxa"/>
-            <w:tcBorders>
-              <w:top w:val="single" w:sz="4" w:space="0" w:color="000000"/>
-              <w:left w:val="single" w:sz="4" w:space="0" w:color="000000"/>
-              <w:bottom w:val="single" w:sz="4" w:space="0" w:color="000000"/>
-              <w:right w:val="single" w:sz="4" w:space="0" w:color="000000"/>
-            </w:tcBorders>
-            <w:vAlign w:val="center"/>
-          </w:tcPr>
-          <w:p>
-            <w:pPr>
-              <w:spacing w:after="0" w:line="240" w:lineRule="auto"/>
-              <w:jc w:val="both"/>
-              <w:rPr>
-                <w:rFonts w:ascii="Calibri" w:eastAsia="Times New Roman" w:hAnsi="Calibri" w:cs="Calibri"/>
-                <w:color w:val="000000"/>
-                <w:sz w:val="20"/>
-                <w:szCs w:val="20"/>
-                <w:lang w:eastAsia="es-CL"/>
-              </w:rPr>
-            </w:pPr>
-            <w:proofErr w:type="gramStart"/>
-            <w:r>
-              <w:rPr>
-                <w:rFonts w:ascii="Calibri" w:eastAsia="Times New Roman" w:hAnsi="Calibri" w:cs="Calibri"/>
-                <w:color w:val="000000"/>
-                <w:sz w:val="20"/>
-                <w:szCs w:val="20"/>
-                <w:lang w:eastAsia="es-CL"/>
-              </w:rPr>
-              <w:t xml:space="preserve">{{ </w:t>
-            </w:r>
-            <w:proofErr w:type="spellStart"/>
-            <w:r>
-              <w:rPr>
-                <w:rFonts w:ascii="Calibri" w:eastAsia="Times New Roman" w:hAnsi="Calibri" w:cs="Calibri"/>
-                <w:color w:val="000000"/>
-                <w:sz w:val="20"/>
-                <w:szCs w:val="20"/>
-                <w:lang w:eastAsia="es-CL"/>
-              </w:rPr>
-              <w:t>i</w:t>
-            </w:r>
-            <w:proofErr w:type="gramEnd"/>
-            <w:r>
-              <w:rPr>
-                <w:rFonts w:ascii="Calibri" w:eastAsia="Times New Roman" w:hAnsi="Calibri" w:cs="Calibri"/>
-                <w:color w:val="000000"/>
-                <w:sz w:val="20"/>
-                <w:szCs w:val="20"/>
-                <w:lang w:eastAsia="es-CL"/>
-              </w:rPr>
-              <w:t>.actividad</w:t>
-            </w:r>
-            <w:proofErr w:type="spellEnd"/>
-            <w:r>
-              <w:rPr>
-                <w:rFonts w:ascii="Calibri" w:eastAsia="Times New Roman" w:hAnsi="Calibri" w:cs="Calibri"/>
-                <w:color w:val="000000"/>
-                <w:sz w:val="20"/>
-                <w:szCs w:val="20"/>
-                <w:lang w:eastAsia="es-CL"/>
-              </w:rPr>
-              <w:t xml:space="preserve"> }}</w:t>
-            </w:r>
-          </w:p>
-        </w:tc>
-        <w:tc>
-          <w:tcPr>
-            <w:tcW w:w="1200" w:type="dxa"/>
-            <w:tcBorders>
-              <w:top w:val="single" w:sz="4" w:space="0" w:color="000000"/>
-              <w:left w:val="single" w:sz="4" w:space="0" w:color="000000"/>
-              <w:bottom w:val="single" w:sz="4" w:space="0" w:color="000000"/>
-              <w:right w:val="single" w:sz="4" w:space="0" w:color="000000"/>
-            </w:tcBorders>
-            <w:vAlign w:val="center"/>
-          </w:tcPr>
-          <w:p>
-            <w:pPr>
-              <w:spacing w:after="0" w:line="240" w:lineRule="auto"/>
-              <w:jc w:val="both"/>
-              <w:rPr>
-                <w:rFonts w:ascii="Calibri" w:eastAsia="Times New Roman" w:hAnsi="Calibri" w:cs="Calibri"/>
-                <w:color w:val="000000"/>
-                <w:sz w:val="20"/>
-                <w:szCs w:val="20"/>
-                <w:lang w:eastAsia="es-CL"/>
-              </w:rPr>
-            </w:pPr>
-            <w:proofErr w:type="gramStart"/>
-            <w:r>
-              <w:rPr>
-                <w:rFonts w:ascii="Calibri" w:eastAsia="Times New Roman" w:hAnsi="Calibri" w:cs="Calibri"/>
-                <w:color w:val="000000"/>
-                <w:sz w:val="20"/>
-                <w:szCs w:val="20"/>
-                <w:lang w:eastAsia="es-CL"/>
-              </w:rPr>
-              <w:t xml:space="preserve">{{ </w:t>
-            </w:r>
-            <w:proofErr w:type="spellStart"/>
-            <w:r>
-              <w:rPr>
-                <w:rFonts w:ascii="Calibri" w:eastAsia="Times New Roman" w:hAnsi="Calibri" w:cs="Calibri"/>
-                <w:color w:val="000000"/>
-                <w:sz w:val="20"/>
-                <w:szCs w:val="20"/>
-                <w:lang w:eastAsia="es-CL"/>
-              </w:rPr>
-              <w:t>i</w:t>
-            </w:r>
-            <w:proofErr w:type="gramEnd"/>
-            <w:r>
-              <w:rPr>
-                <w:rFonts w:ascii="Calibri" w:eastAsia="Times New Roman" w:hAnsi="Calibri" w:cs="Calibri"/>
-                <w:color w:val="000000"/>
-                <w:sz w:val="20"/>
-                <w:szCs w:val="20"/>
-                <w:lang w:eastAsia="es-CL"/>
-              </w:rPr>
-              <w:t>.inicio</w:t>
-            </w:r>
-            <w:proofErr w:type="spellEnd"/>
-            <w:r>
-              <w:rPr>
-                <w:rFonts w:ascii="Calibri" w:eastAsia="Times New Roman" w:hAnsi="Calibri" w:cs="Calibri"/>
-                <w:color w:val="000000"/>
-                <w:sz w:val="20"/>
-                <w:szCs w:val="20"/>
-                <w:lang w:eastAsia="es-CL"/>
-              </w:rPr>
-              <w:t xml:space="preserve"> }}</w:t>
-            </w:r>
-          </w:p>
-        </w:tc>
-        <w:tc>
-          <w:tcPr>
-            <w:tcW w:w="1200" w:type="dxa"/>
-            <w:tcBorders>
-              <w:top w:val="single" w:sz="4" w:space="0" w:color="000000"/>
-              <w:left w:val="single" w:sz="4" w:space="0" w:color="000000"/>
-              <w:bottom w:val="single" w:sz="4" w:space="0" w:color="000000"/>
-              <w:right w:val="single" w:sz="4" w:space="0" w:color="000000"/>
-            </w:tcBorders>
-            <w:vAlign w:val="center"/>
-          </w:tcPr>
-          <w:p>
-            <w:pPr>
-              <w:spacing w:after="0" w:line="240" w:lineRule="auto"/>
-              <w:jc w:val="both"/>
-              <w:rPr>
-                <w:rFonts w:ascii="Calibri" w:eastAsia="Times New Roman" w:hAnsi="Calibri" w:cs="Calibri"/>
-                <w:color w:val="000000"/>
-                <w:sz w:val="20"/>
-                <w:szCs w:val="20"/>
-                <w:lang w:eastAsia="es-CL"/>
-              </w:rPr>
-            </w:pPr>
-            <w:proofErr w:type="gramStart"/>
-            <w:r>
-              <w:rPr>
-                <w:rFonts w:ascii="Calibri" w:eastAsia="Times New Roman" w:hAnsi="Calibri" w:cs="Calibri"/>
-                <w:color w:val="000000"/>
-                <w:sz w:val="20"/>
-                <w:szCs w:val="20"/>
-                <w:lang w:eastAsia="es-CL"/>
-              </w:rPr>
-              <w:t xml:space="preserve">{{ </w:t>
-            </w:r>
-            <w:proofErr w:type="spellStart"/>
-            <w:r>
-              <w:rPr>
-                <w:rFonts w:ascii="Calibri" w:eastAsia="Times New Roman" w:hAnsi="Calibri" w:cs="Calibri"/>
-                <w:color w:val="000000"/>
-                <w:sz w:val="20"/>
-                <w:szCs w:val="20"/>
-                <w:lang w:eastAsia="es-CL"/>
-              </w:rPr>
-              <w:t>i</w:t>
-            </w:r>
-            <w:proofErr w:type="gramEnd"/>
-            <w:r>
-              <w:rPr>
-                <w:rFonts w:ascii="Calibri" w:eastAsia="Times New Roman" w:hAnsi="Calibri" w:cs="Calibri"/>
-                <w:color w:val="000000"/>
-                <w:sz w:val="20"/>
-                <w:szCs w:val="20"/>
-                <w:lang w:eastAsia="es-CL"/>
-              </w:rPr>
-              <w:t>.termino</w:t>
-            </w:r>
-            <w:proofErr w:type="spellEnd"/>
-            <w:r>
-              <w:rPr>
-                <w:rFonts w:ascii="Calibri" w:eastAsia="Times New Roman" w:hAnsi="Calibri" w:cs="Calibri"/>
-                <w:color w:val="000000"/>
-                <w:sz w:val="20"/>
-                <w:szCs w:val="20"/>
-                <w:lang w:eastAsia="es-CL"/>
-              </w:rPr>
-              <w:t xml:space="preserve"> }}</w:t>
-            </w:r>
-          </w:p>
-        </w:tc>
-        <w:tc>
-          <w:tcPr>
-            <w:tcW w:w="4306" w:type="dxa"/>
-            <w:tcBorders>
-              <w:top w:val="single" w:sz="4" w:space="0" w:color="000000"/>
-              <w:left w:val="single" w:sz="4" w:space="0" w:color="000000"/>
-              <w:bottom w:val="single" w:sz="4" w:space="0" w:color="000000"/>
-              <w:right w:val="single" w:sz="4" w:space="0" w:color="000000"/>
-            </w:tcBorders>
-            <w:vAlign w:val="center"/>
-          </w:tcPr>
-          <w:p>
-            <w:pPr>
-              <w:spacing w:after="0" w:line="240" w:lineRule="auto"/>
-              <w:jc w:val="both"/>
-              <w:rPr>
-                <w:rFonts w:ascii="Calibri" w:eastAsia="Times New Roman" w:hAnsi="Calibri" w:cs="Calibri"/>
-                <w:color w:val="000000"/>
-                <w:sz w:val="20"/>
-                <w:szCs w:val="20"/>
-                <w:lang w:eastAsia="es-CL"/>
-              </w:rPr>
-            </w:pPr>
-            <w:proofErr w:type="gramStart"/>
-            <w:r>
-              <w:rPr>
-                <w:rFonts w:ascii="Calibri" w:eastAsia="Times New Roman" w:hAnsi="Calibri" w:cs="Calibri"/>
-                <w:color w:val="000000"/>
-                <w:sz w:val="20"/>
-                <w:szCs w:val="20"/>
-                <w:lang w:eastAsia="es-CL"/>
-              </w:rPr>
-              <w:t xml:space="preserve">{{ </w:t>
-            </w:r>
-            <w:proofErr w:type="spellStart"/>
-            <w:r>
-              <w:rPr>
-                <w:rFonts w:ascii="Calibri" w:eastAsia="Times New Roman" w:hAnsi="Calibri" w:cs="Calibri"/>
-                <w:color w:val="000000"/>
-                <w:sz w:val="20"/>
-                <w:szCs w:val="20"/>
-                <w:lang w:eastAsia="es-CL"/>
-              </w:rPr>
-              <w:t>i.obs</w:t>
-            </w:r>
-            <w:proofErr w:type="spellEnd"/>
-            <w:proofErr w:type="gramEnd"/>
-            <w:r>
-              <w:rPr>
-                <w:rFonts w:ascii="Calibri" w:eastAsia="Times New Roman" w:hAnsi="Calibri" w:cs="Calibri"/>
-                <w:color w:val="000000"/>
-                <w:sz w:val="20"/>
-                <w:szCs w:val="20"/>
-                <w:lang w:eastAsia="es-CL"/>
-              </w:rPr>
-              <w:t xml:space="preserve"> }}</w:t>
-            </w:r>
-            <w:r>
-              <w:rPr>
-                <w:rFonts w:ascii="Calibri" w:eastAsia="Times New Roman" w:hAnsi="Calibri" w:cs="Calibri"/>
-                <w:color w:val="000000"/>
-                <w:sz w:val="20"/>
-                <w:szCs w:val="20"/>
-                <w:lang w:eastAsia="es-CL"/>
-              </w:rPr>
-              <w:t xml:space="preserve"> </w:t>
-            </w:r>
-          </w:p>
-        </w:tc>
-      </w:tr>
-      <w:tr>
-        <w:trPr>
-          <w:trHeight w:val="765"/>
-        </w:trPr>
-        <w:tc>
-          <w:tcPr>
-            <w:tcW w:w="2220" w:type="dxa"/>
-            <w:tcBorders>
-              <w:top w:val="single" w:sz="4" w:space="0" w:color="000000"/>
-              <w:left w:val="single" w:sz="4" w:space="0" w:color="000000"/>
-              <w:bottom w:val="single" w:sz="4" w:space="0" w:color="000000"/>
-              <w:right w:val="single" w:sz="4" w:space="0" w:color="000000"/>
-            </w:tcBorders>
-            <w:vAlign w:val="center"/>
-          </w:tcPr>
-          <w:p>
-            <w:pPr>
-              <w:spacing w:after="0" w:line="240" w:lineRule="auto"/>
-              <w:jc w:val="both"/>
-              <w:rPr>
-                <w:rFonts w:ascii="Calibri" w:eastAsia="Times New Roman" w:hAnsi="Calibri" w:cs="Calibri"/>
-                <w:color w:val="000000"/>
-                <w:sz w:val="20"/>
-                <w:szCs w:val="20"/>
-                <w:lang w:eastAsia="es-CL"/>
-              </w:rPr>
-            </w:pPr>
-            <w:proofErr w:type="gramStart"/>
-            <w:r>
-              <w:rPr>
-                <w:rFonts w:ascii="Calibri" w:eastAsia="Times New Roman" w:hAnsi="Calibri" w:cs="Calibri"/>
-                <w:color w:val="000000"/>
-                <w:sz w:val="20"/>
-                <w:szCs w:val="20"/>
-                <w:lang w:eastAsia="es-CL"/>
-              </w:rPr>
-              <w:t xml:space="preserve">{{ </w:t>
-            </w:r>
-            <w:proofErr w:type="spellStart"/>
-            <w:r>
-              <w:rPr>
-                <w:rFonts w:ascii="Calibri" w:eastAsia="Times New Roman" w:hAnsi="Calibri" w:cs="Calibri"/>
-                <w:color w:val="000000"/>
-                <w:sz w:val="20"/>
-                <w:szCs w:val="20"/>
-                <w:lang w:eastAsia="es-CL"/>
-              </w:rPr>
-              <w:t>i</w:t>
-            </w:r>
-            <w:proofErr w:type="gramEnd"/>
-            <w:r>
-              <w:rPr>
-                <w:rFonts w:ascii="Calibri" w:eastAsia="Times New Roman" w:hAnsi="Calibri" w:cs="Calibri"/>
-                <w:color w:val="000000"/>
-                <w:sz w:val="20"/>
-                <w:szCs w:val="20"/>
-                <w:lang w:eastAsia="es-CL"/>
-              </w:rPr>
-              <w:t>.actividad</w:t>
-            </w:r>
-            <w:proofErr w:type="spellEnd"/>
-            <w:r>
-              <w:rPr>
-                <w:rFonts w:ascii="Calibri" w:eastAsia="Times New Roman" w:hAnsi="Calibri" w:cs="Calibri"/>
-                <w:color w:val="000000"/>
-                <w:sz w:val="20"/>
-                <w:szCs w:val="20"/>
-                <w:lang w:eastAsia="es-CL"/>
-              </w:rPr>
-              <w:t xml:space="preserve"> }}</w:t>
-            </w:r>
-          </w:p>
-        </w:tc>
-        <w:tc>
-          <w:tcPr>
-            <w:tcW w:w="1200" w:type="dxa"/>
-            <w:tcBorders>
-              <w:top w:val="single" w:sz="4" w:space="0" w:color="000000"/>
-              <w:left w:val="single" w:sz="4" w:space="0" w:color="000000"/>
-              <w:bottom w:val="single" w:sz="4" w:space="0" w:color="000000"/>
-              <w:right w:val="single" w:sz="4" w:space="0" w:color="000000"/>
-            </w:tcBorders>
-            <w:vAlign w:val="center"/>
-          </w:tcPr>
-          <w:p>
-            <w:pPr>
-              <w:spacing w:after="0" w:line="240" w:lineRule="auto"/>
-              <w:jc w:val="both"/>
-              <w:rPr>
-                <w:rFonts w:ascii="Calibri" w:eastAsia="Times New Roman" w:hAnsi="Calibri" w:cs="Calibri"/>
-                <w:color w:val="000000"/>
-                <w:sz w:val="20"/>
-                <w:szCs w:val="20"/>
-                <w:lang w:eastAsia="es-CL"/>
-              </w:rPr>
-            </w:pPr>
-            <w:proofErr w:type="gramStart"/>
-            <w:r>
-              <w:rPr>
-                <w:rFonts w:ascii="Calibri" w:eastAsia="Times New Roman" w:hAnsi="Calibri" w:cs="Calibri"/>
-                <w:color w:val="000000"/>
-                <w:sz w:val="20"/>
-                <w:szCs w:val="20"/>
-                <w:lang w:eastAsia="es-CL"/>
-              </w:rPr>
-              <w:t xml:space="preserve">{{ </w:t>
-            </w:r>
-            <w:proofErr w:type="spellStart"/>
-            <w:r>
-              <w:rPr>
-                <w:rFonts w:ascii="Calibri" w:eastAsia="Times New Roman" w:hAnsi="Calibri" w:cs="Calibri"/>
-                <w:color w:val="000000"/>
-                <w:sz w:val="20"/>
-                <w:szCs w:val="20"/>
-                <w:lang w:eastAsia="es-CL"/>
-              </w:rPr>
-              <w:t>i</w:t>
-            </w:r>
-            <w:proofErr w:type="gramEnd"/>
-            <w:r>
-              <w:rPr>
-                <w:rFonts w:ascii="Calibri" w:eastAsia="Times New Roman" w:hAnsi="Calibri" w:cs="Calibri"/>
-                <w:color w:val="000000"/>
-                <w:sz w:val="20"/>
-                <w:szCs w:val="20"/>
-                <w:lang w:eastAsia="es-CL"/>
-              </w:rPr>
-              <w:t>.inicio</w:t>
-            </w:r>
-            <w:proofErr w:type="spellEnd"/>
-            <w:r>
-              <w:rPr>
-                <w:rFonts w:ascii="Calibri" w:eastAsia="Times New Roman" w:hAnsi="Calibri" w:cs="Calibri"/>
-                <w:color w:val="000000"/>
-                <w:sz w:val="20"/>
-                <w:szCs w:val="20"/>
-                <w:lang w:eastAsia="es-CL"/>
-              </w:rPr>
-              <w:t xml:space="preserve"> }}</w:t>
-            </w:r>
-          </w:p>
-        </w:tc>
-        <w:tc>
-          <w:tcPr>
-            <w:tcW w:w="1200" w:type="dxa"/>
-            <w:tcBorders>
-              <w:top w:val="single" w:sz="4" w:space="0" w:color="000000"/>
-              <w:left w:val="single" w:sz="4" w:space="0" w:color="000000"/>
-              <w:bottom w:val="single" w:sz="4" w:space="0" w:color="000000"/>
-              <w:right w:val="single" w:sz="4" w:space="0" w:color="000000"/>
-            </w:tcBorders>
-            <w:vAlign w:val="center"/>
-          </w:tcPr>
-          <w:p>
-            <w:pPr>
-              <w:spacing w:after="0" w:line="240" w:lineRule="auto"/>
-              <w:jc w:val="both"/>
-              <w:rPr>
-                <w:rFonts w:ascii="Calibri" w:eastAsia="Times New Roman" w:hAnsi="Calibri" w:cs="Calibri"/>
-                <w:color w:val="000000"/>
-                <w:sz w:val="20"/>
-                <w:szCs w:val="20"/>
-                <w:lang w:eastAsia="es-CL"/>
-              </w:rPr>
-            </w:pPr>
-            <w:proofErr w:type="gramStart"/>
-            <w:r>
-              <w:rPr>
-                <w:rFonts w:ascii="Calibri" w:eastAsia="Times New Roman" w:hAnsi="Calibri" w:cs="Calibri"/>
-                <w:color w:val="000000"/>
-                <w:sz w:val="20"/>
-                <w:szCs w:val="20"/>
-                <w:lang w:eastAsia="es-CL"/>
-              </w:rPr>
-              <w:t xml:space="preserve">{{ </w:t>
-            </w:r>
-            <w:proofErr w:type="spellStart"/>
-            <w:r>
-              <w:rPr>
-                <w:rFonts w:ascii="Calibri" w:eastAsia="Times New Roman" w:hAnsi="Calibri" w:cs="Calibri"/>
-                <w:color w:val="000000"/>
-                <w:sz w:val="20"/>
-                <w:szCs w:val="20"/>
-                <w:lang w:eastAsia="es-CL"/>
-              </w:rPr>
-              <w:t>i</w:t>
-            </w:r>
-            <w:proofErr w:type="gramEnd"/>
-            <w:r>
-              <w:rPr>
-                <w:rFonts w:ascii="Calibri" w:eastAsia="Times New Roman" w:hAnsi="Calibri" w:cs="Calibri"/>
-                <w:color w:val="000000"/>
-                <w:sz w:val="20"/>
-                <w:szCs w:val="20"/>
-                <w:lang w:eastAsia="es-CL"/>
-              </w:rPr>
-              <w:t>.termino</w:t>
-            </w:r>
-            <w:proofErr w:type="spellEnd"/>
-            <w:r>
-              <w:rPr>
-                <w:rFonts w:ascii="Calibri" w:eastAsia="Times New Roman" w:hAnsi="Calibri" w:cs="Calibri"/>
-                <w:color w:val="000000"/>
-                <w:sz w:val="20"/>
-                <w:szCs w:val="20"/>
-                <w:lang w:eastAsia="es-CL"/>
-              </w:rPr>
-              <w:t xml:space="preserve"> }}</w:t>
-            </w:r>
-          </w:p>
-        </w:tc>
-        <w:tc>
-          <w:tcPr>
-            <w:tcW w:w="4306" w:type="dxa"/>
-            <w:tcBorders>
-              <w:top w:val="single" w:sz="4" w:space="0" w:color="000000"/>
-              <w:left w:val="single" w:sz="4" w:space="0" w:color="000000"/>
-              <w:bottom w:val="single" w:sz="4" w:space="0" w:color="000000"/>
-              <w:right w:val="single" w:sz="4" w:space="0" w:color="000000"/>
-            </w:tcBorders>
-            <w:vAlign w:val="center"/>
-          </w:tcPr>
-          <w:p>
-            <w:pPr>
-              <w:spacing w:after="0" w:line="240" w:lineRule="auto"/>
-              <w:jc w:val="both"/>
-              <w:rPr>
-                <w:rFonts w:ascii="Calibri" w:eastAsia="Times New Roman" w:hAnsi="Calibri" w:cs="Calibri"/>
-                <w:color w:val="000000"/>
-                <w:sz w:val="20"/>
-                <w:szCs w:val="20"/>
-                <w:lang w:eastAsia="es-CL"/>
-              </w:rPr>
-            </w:pPr>
-            <w:proofErr w:type="gramStart"/>
-            <w:r>
-              <w:rPr>
-                <w:rFonts w:ascii="Calibri" w:eastAsia="Times New Roman" w:hAnsi="Calibri" w:cs="Calibri"/>
-                <w:color w:val="000000"/>
-                <w:sz w:val="20"/>
-                <w:szCs w:val="20"/>
-                <w:lang w:eastAsia="es-CL"/>
-              </w:rPr>
-              <w:t xml:space="preserve">{{ </w:t>
-            </w:r>
-            <w:proofErr w:type="spellStart"/>
-            <w:r>
-              <w:rPr>
-                <w:rFonts w:ascii="Calibri" w:eastAsia="Times New Roman" w:hAnsi="Calibri" w:cs="Calibri"/>
-                <w:color w:val="000000"/>
-                <w:sz w:val="20"/>
-                <w:szCs w:val="20"/>
-                <w:lang w:eastAsia="es-CL"/>
-              </w:rPr>
-              <w:t>i.obs</w:t>
-            </w:r>
-            <w:proofErr w:type="spellEnd"/>
-            <w:proofErr w:type="gramEnd"/>
-            <w:r>
-              <w:rPr>
-                <w:rFonts w:ascii="Calibri" w:eastAsia="Times New Roman" w:hAnsi="Calibri" w:cs="Calibri"/>
-                <w:color w:val="000000"/>
-                <w:sz w:val="20"/>
-                <w:szCs w:val="20"/>
-                <w:lang w:eastAsia="es-CL"/>
-              </w:rPr>
-              <w:t xml:space="preserve"> }}</w:t>
-            </w:r>
-            <w:r>
-              <w:rPr>
-                <w:rFonts w:ascii="Calibri" w:eastAsia="Times New Roman" w:hAnsi="Calibri" w:cs="Calibri"/>
-                <w:color w:val="000000"/>
-                <w:sz w:val="20"/>
-                <w:szCs w:val="20"/>
-                <w:lang w:eastAsia="es-CL"/>
-              </w:rPr>
-              <w:t xml:space="preserve"> </w:t>
-            </w:r>
-            <w:r>
-              <w:rPr>
-                <w:rFonts w:ascii="Calibri" w:eastAsia="Times New Roman" w:hAnsi="Calibri" w:cs="Calibri"/>
-                <w:color w:val="000000"/>
-                <w:sz w:val="20"/>
-                <w:szCs w:val="20"/>
-                <w:lang w:eastAsia="es-CL"/>
-              </w:rPr>
-              <w:t>{%</w:t>
-            </w:r>
-            <w:proofErr w:type="spellStart"/>
-            <w:r>
-              <w:rPr>
-                <w:rFonts w:ascii="Calibri" w:eastAsia="Times New Roman" w:hAnsi="Calibri" w:cs="Calibri"/>
-                <w:color w:val="000000"/>
-                <w:sz w:val="20"/>
-                <w:szCs w:val="20"/>
-                <w:lang w:eastAsia="es-CL"/>
-              </w:rPr>
-              <w:t>tr</w:t>
-            </w:r>
-            <w:proofErr w:type="spellEnd"/>
-            <w:r>
-              <w:rPr>
-                <w:rFonts w:ascii="Calibri" w:eastAsia="Times New Roman" w:hAnsi="Calibri" w:cs="Calibri"/>
-                <w:color w:val="000000"/>
-                <w:sz w:val="20"/>
-                <w:szCs w:val="20"/>
-                <w:lang w:eastAsia="es-CL"/>
-              </w:rPr>
-              <w:t xml:space="preserve"> </w:t>
-            </w:r>
-            <w:proofErr w:type="spellStart"/>
-            <w:r>
-              <w:rPr>
-                <w:rFonts w:ascii="Calibri" w:eastAsia="Times New Roman" w:hAnsi="Calibri" w:cs="Calibri"/>
-                <w:color w:val="000000"/>
-                <w:sz w:val="20"/>
-                <w:szCs w:val="20"/>
-                <w:lang w:eastAsia="es-CL"/>
-              </w:rPr>
-              <w:t>endfor</w:t>
-            </w:r>
-            <w:proofErr w:type="spellEnd"/>
-            <w:r>
-              <w:rPr>
-                <w:rFonts w:ascii="Calibri" w:eastAsia="Times New Roman" w:hAnsi="Calibri" w:cs="Calibri"/>
-                <w:color w:val="000000"/>
-                <w:sz w:val="20"/>
-                <w:szCs w:val="20"/>
-                <w:lang w:eastAsia="es-CL"/>
-              </w:rPr>
-              <w:t xml:space="preserve"> %}</w:t>
+              <w:t>%}</w:t>
             </w:r>
           </w:p>
         </w:tc>

</xml_diff>

<commit_message>
Descripción de lo que hice3
</commit_message>
<xml_diff>
--- a/assets/templates/plantilla_base.docx
+++ b/assets/templates/plantilla_base.docx
@@ -3922,10 +3922,10 @@
         <w:tblLook w:val="04A0" w:firstRow="1" w:lastRow="0" w:firstColumn="1" w:lastColumn="0" w:noHBand="0" w:noVBand="1"/>
       </w:tblPr>
       <w:tblGrid>
-        <w:gridCol w:w="2220"/>
-        <w:gridCol w:w="1200"/>
-        <w:gridCol w:w="1200"/>
-        <w:gridCol w:w="4306"/>
+        <w:gridCol w:w="2935"/>
+        <w:gridCol w:w="1171"/>
+        <w:gridCol w:w="1276"/>
+        <w:gridCol w:w="3544"/>
       </w:tblGrid>
       <w:tr>
         <w:trPr>
@@ -3933,7 +3933,7 @@
         </w:trPr>
         <w:tc>
           <w:tcPr>
-            <w:tcW w:w="2220" w:type="dxa"/>
+            <w:tcW w:w="2935" w:type="dxa"/>
             <w:tcBorders>
               <w:top w:val="single" w:sz="4" w:space="0" w:color="auto"/>
               <w:left w:val="single" w:sz="4" w:space="0" w:color="auto"/>
@@ -3974,7 +3974,7 @@
         </w:tc>
         <w:tc>
           <w:tcPr>
-            <w:tcW w:w="1200" w:type="dxa"/>
+            <w:tcW w:w="1171" w:type="dxa"/>
             <w:tcBorders>
               <w:top w:val="single" w:sz="4" w:space="0" w:color="auto"/>
               <w:left w:val="nil"/>
@@ -4015,7 +4015,7 @@
         </w:tc>
         <w:tc>
           <w:tcPr>
-            <w:tcW w:w="1200" w:type="dxa"/>
+            <w:tcW w:w="1276" w:type="dxa"/>
             <w:tcBorders>
               <w:top w:val="single" w:sz="4" w:space="0" w:color="auto"/>
               <w:left w:val="nil"/>
@@ -4056,7 +4056,7 @@
         </w:tc>
         <w:tc>
           <w:tcPr>
-            <w:tcW w:w="4306" w:type="dxa"/>
+            <w:tcW w:w="3544" w:type="dxa"/>
             <w:tcBorders>
               <w:top w:val="single" w:sz="4" w:space="0" w:color="auto"/>
               <w:left w:val="nil"/>
@@ -4102,7 +4102,7 @@
         </w:trPr>
         <w:tc>
           <w:tcPr>
-            <w:tcW w:w="2220" w:type="dxa"/>
+            <w:tcW w:w="2935" w:type="dxa"/>
             <w:tcBorders>
               <w:top w:val="nil"/>
               <w:left w:val="single" w:sz="4" w:space="0" w:color="auto"/>
@@ -4131,7 +4131,7 @@
                 <w:szCs w:val="20"/>
                 <w:lang w:eastAsia="es-CL"/>
               </w:rPr>
-              <w:t>{%</w:t>
+              <w:t xml:space="preserve">{% </w:t>
             </w:r>
             <w:proofErr w:type="spellStart"/>
             <w:r>
@@ -4142,7 +4142,7 @@
                 <w:szCs w:val="20"/>
                 <w:lang w:eastAsia="es-CL"/>
               </w:rPr>
-              <w:t>tr</w:t>
+              <w:t>for</w:t>
             </w:r>
             <w:proofErr w:type="spellEnd"/>
             <w:r>
@@ -4153,10 +4153,13 @@
                 <w:szCs w:val="20"/>
                 <w:lang w:eastAsia="es-CL"/>
               </w:rPr>
-              <w:t xml:space="preserve"> </w:t>
-            </w:r>
-            <w:proofErr w:type="spellStart"/>
-            <w:r>
+              <w:t xml:space="preserve"> i in calendario %}</w:t>
+            </w:r>
+          </w:p>
+          <w:p>
+            <w:pPr>
+              <w:spacing w:after="0" w:line="240" w:lineRule="auto"/>
+              <w:jc w:val="both"/>
               <w:rPr>
                 <w:rFonts w:ascii="Calibri" w:eastAsia="Times New Roman" w:hAnsi="Calibri" w:cs="Calibri"/>
                 <w:color w:val="000000"/>
@@ -4164,8 +4167,8 @@
                 <w:szCs w:val="20"/>
                 <w:lang w:eastAsia="es-CL"/>
               </w:rPr>
-              <w:t>f</w:t>
-            </w:r>
+            </w:pPr>
+            <w:proofErr w:type="gramStart"/>
             <w:r>
               <w:rPr>
                 <w:rFonts w:ascii="Calibri" w:eastAsia="Times New Roman" w:hAnsi="Calibri" w:cs="Calibri"/>
@@ -4174,9 +4177,9 @@
                 <w:szCs w:val="20"/>
                 <w:lang w:eastAsia="es-CL"/>
               </w:rPr>
-              <w:t>or</w:t>
-            </w:r>
-            <w:proofErr w:type="spellEnd"/>
+              <w:t xml:space="preserve">{{ </w:t>
+            </w:r>
+            <w:proofErr w:type="spellStart"/>
             <w:r>
               <w:rPr>
                 <w:rFonts w:ascii="Calibri" w:eastAsia="Times New Roman" w:hAnsi="Calibri" w:cs="Calibri"/>
@@ -4185,13 +4188,10 @@
                 <w:szCs w:val="20"/>
                 <w:lang w:eastAsia="es-CL"/>
               </w:rPr>
-              <w:t xml:space="preserve"> i in calendario%}</w:t>
-            </w:r>
-          </w:p>
-          <w:p>
-            <w:pPr>
-              <w:spacing w:after="0" w:line="240" w:lineRule="auto"/>
-              <w:jc w:val="both"/>
+              <w:t>i</w:t>
+            </w:r>
+            <w:proofErr w:type="gramEnd"/>
+            <w:r>
               <w:rPr>
                 <w:rFonts w:ascii="Calibri" w:eastAsia="Times New Roman" w:hAnsi="Calibri" w:cs="Calibri"/>
                 <w:color w:val="000000"/>
@@ -4199,8 +4199,9 @@
                 <w:szCs w:val="20"/>
                 <w:lang w:eastAsia="es-CL"/>
               </w:rPr>
-            </w:pPr>
-            <w:proofErr w:type="gramStart"/>
+              <w:t>.actividad</w:t>
+            </w:r>
+            <w:proofErr w:type="spellEnd"/>
             <w:r>
               <w:rPr>
                 <w:rFonts w:ascii="Calibri" w:eastAsia="Times New Roman" w:hAnsi="Calibri" w:cs="Calibri"/>
@@ -4209,46 +4210,13 @@
                 <w:szCs w:val="20"/>
                 <w:lang w:eastAsia="es-CL"/>
               </w:rPr>
-              <w:t xml:space="preserve">{{ </w:t>
-            </w:r>
-            <w:proofErr w:type="spellStart"/>
-            <w:r>
-              <w:rPr>
-                <w:rFonts w:ascii="Calibri" w:eastAsia="Times New Roman" w:hAnsi="Calibri" w:cs="Calibri"/>
-                <w:color w:val="000000"/>
-                <w:sz w:val="20"/>
-                <w:szCs w:val="20"/>
-                <w:lang w:eastAsia="es-CL"/>
-              </w:rPr>
-              <w:t>i</w:t>
-            </w:r>
-            <w:proofErr w:type="gramEnd"/>
-            <w:r>
-              <w:rPr>
-                <w:rFonts w:ascii="Calibri" w:eastAsia="Times New Roman" w:hAnsi="Calibri" w:cs="Calibri"/>
-                <w:color w:val="000000"/>
-                <w:sz w:val="20"/>
-                <w:szCs w:val="20"/>
-                <w:lang w:eastAsia="es-CL"/>
-              </w:rPr>
-              <w:t>.actividad</w:t>
-            </w:r>
-            <w:proofErr w:type="spellEnd"/>
-            <w:r>
-              <w:rPr>
-                <w:rFonts w:ascii="Calibri" w:eastAsia="Times New Roman" w:hAnsi="Calibri" w:cs="Calibri"/>
-                <w:color w:val="000000"/>
-                <w:sz w:val="20"/>
-                <w:szCs w:val="20"/>
-                <w:lang w:eastAsia="es-CL"/>
-              </w:rPr>
               <w:t xml:space="preserve"> }}</w:t>
             </w:r>
           </w:p>
         </w:tc>
         <w:tc>
           <w:tcPr>
-            <w:tcW w:w="1200" w:type="dxa"/>
+            <w:tcW w:w="1171" w:type="dxa"/>
             <w:tcBorders>
               <w:top w:val="nil"/>
               <w:left w:val="nil"/>
@@ -4317,7 +4285,7 @@
         </w:tc>
         <w:tc>
           <w:tcPr>
-            <w:tcW w:w="1200" w:type="dxa"/>
+            <w:tcW w:w="1276" w:type="dxa"/>
             <w:tcBorders>
               <w:top w:val="nil"/>
               <w:left w:val="nil"/>
@@ -4347,9 +4315,8 @@
                 <w:szCs w:val="20"/>
                 <w:lang w:eastAsia="es-CL"/>
               </w:rPr>
-              <w:t xml:space="preserve">{{ </w:t>
-            </w:r>
-            <w:proofErr w:type="spellStart"/>
+              <w:t>{{</w:t>
+            </w:r>
             <w:r>
               <w:rPr>
                 <w:rFonts w:ascii="Calibri" w:eastAsia="Times New Roman" w:hAnsi="Calibri" w:cs="Calibri"/>
@@ -4358,9 +4325,9 @@
                 <w:szCs w:val="20"/>
                 <w:lang w:eastAsia="es-CL"/>
               </w:rPr>
-              <w:t>i</w:t>
-            </w:r>
-            <w:proofErr w:type="gramEnd"/>
+              <w:t xml:space="preserve"> </w:t>
+            </w:r>
+            <w:proofErr w:type="spellStart"/>
             <w:r>
               <w:rPr>
                 <w:rFonts w:ascii="Calibri" w:eastAsia="Times New Roman" w:hAnsi="Calibri" w:cs="Calibri"/>
@@ -4369,9 +4336,9 @@
                 <w:szCs w:val="20"/>
                 <w:lang w:eastAsia="es-CL"/>
               </w:rPr>
-              <w:t>.termino</w:t>
-            </w:r>
-            <w:proofErr w:type="spellEnd"/>
+              <w:t>i</w:t>
+            </w:r>
+            <w:proofErr w:type="gramEnd"/>
             <w:r>
               <w:rPr>
                 <w:rFonts w:ascii="Calibri" w:eastAsia="Times New Roman" w:hAnsi="Calibri" w:cs="Calibri"/>
@@ -4380,13 +4347,24 @@
                 <w:szCs w:val="20"/>
                 <w:lang w:eastAsia="es-CL"/>
               </w:rPr>
+              <w:t>.termino</w:t>
+            </w:r>
+            <w:proofErr w:type="spellEnd"/>
+            <w:r>
+              <w:rPr>
+                <w:rFonts w:ascii="Calibri" w:eastAsia="Times New Roman" w:hAnsi="Calibri" w:cs="Calibri"/>
+                <w:color w:val="000000"/>
+                <w:sz w:val="20"/>
+                <w:szCs w:val="20"/>
+                <w:lang w:eastAsia="es-CL"/>
+              </w:rPr>
               <w:t xml:space="preserve"> }}</w:t>
             </w:r>
           </w:p>
         </w:tc>
         <w:tc>
           <w:tcPr>
-            <w:tcW w:w="4306" w:type="dxa"/>
+            <w:tcW w:w="3544" w:type="dxa"/>
             <w:tcBorders>
               <w:top w:val="nil"/>
               <w:left w:val="nil"/>
@@ -4461,7 +4439,6 @@
               </w:rPr>
               <w:t>{%</w:t>
             </w:r>
-            <w:proofErr w:type="spellStart"/>
             <w:r>
               <w:rPr>
                 <w:rFonts w:ascii="Calibri" w:eastAsia="Times New Roman" w:hAnsi="Calibri" w:cs="Calibri"/>
@@ -4470,9 +4447,40 @@
                 <w:szCs w:val="20"/>
                 <w:lang w:eastAsia="es-CL"/>
               </w:rPr>
-              <w:t>entr</w:t>
+              <w:t xml:space="preserve"> </w:t>
+            </w:r>
+            <w:proofErr w:type="spellStart"/>
+            <w:r>
+              <w:rPr>
+                <w:rFonts w:ascii="Calibri" w:eastAsia="Times New Roman" w:hAnsi="Calibri" w:cs="Calibri"/>
+                <w:color w:val="000000"/>
+                <w:sz w:val="20"/>
+                <w:szCs w:val="20"/>
+                <w:lang w:eastAsia="es-CL"/>
+              </w:rPr>
+              <w:t>en</w:t>
+            </w:r>
+            <w:r>
+              <w:rPr>
+                <w:rFonts w:ascii="Calibri" w:eastAsia="Times New Roman" w:hAnsi="Calibri" w:cs="Calibri"/>
+                <w:color w:val="000000"/>
+                <w:sz w:val="20"/>
+                <w:szCs w:val="20"/>
+                <w:lang w:eastAsia="es-CL"/>
+              </w:rPr>
+              <w:t>dfor</w:t>
             </w:r>
             <w:proofErr w:type="spellEnd"/>
+            <w:r>
+              <w:rPr>
+                <w:rFonts w:ascii="Calibri" w:eastAsia="Times New Roman" w:hAnsi="Calibri" w:cs="Calibri"/>
+                <w:color w:val="000000"/>
+                <w:sz w:val="20"/>
+                <w:szCs w:val="20"/>
+                <w:lang w:eastAsia="es-CL"/>
+              </w:rPr>
+              <w:t xml:space="preserve"> </w:t>
+            </w:r>
             <w:r>
               <w:rPr>
                 <w:rFonts w:ascii="Calibri" w:eastAsia="Times New Roman" w:hAnsi="Calibri" w:cs="Calibri"/>

</xml_diff>